<commit_message>
Anpassungen TODO: - Anpassung diagramme - Abschicken - Anpassung powerpoint
</commit_message>
<xml_diff>
--- a/Lastenheft.docx
+++ b/Lastenheft.docx
@@ -1,6 +1,6 @@
 
 <file path=word/document.xml><?xml version="1.0" encoding="utf-8"?>
-<w:document xmlns:wpc="http://schemas.microsoft.com/office/word/2010/wordprocessingCanvas" xmlns:mc="http://schemas.openxmlformats.org/markup-compatibility/2006" xmlns:o="urn:schemas-microsoft-com:office:office" xmlns:r="http://schemas.openxmlformats.org/officeDocument/2006/relationships" xmlns:m="http://schemas.openxmlformats.org/officeDocument/2006/math" xmlns:v="urn:schemas-microsoft-com:vml" xmlns:wp14="http://schemas.microsoft.com/office/word/2010/wordprocessingDrawing" xmlns:wp="http://schemas.openxmlformats.org/drawingml/2006/wordprocessingDrawing" xmlns:w10="urn:schemas-microsoft-com:office:word" xmlns:w="http://schemas.openxmlformats.org/wordprocessingml/2006/main" xmlns:w14="http://schemas.microsoft.com/office/word/2010/wordml" xmlns:wpg="http://schemas.microsoft.com/office/word/2010/wordprocessingGroup" xmlns:wpi="http://schemas.microsoft.com/office/word/2010/wordprocessingInk" xmlns:wne="http://schemas.microsoft.com/office/word/2006/wordml" xmlns:wps="http://schemas.microsoft.com/office/word/2010/wordprocessingShape" mc:Ignorable="w14 wp14">
+<w:document xmlns:wpc="http://schemas.microsoft.com/office/word/2010/wordprocessingCanvas" xmlns:cx="http://schemas.microsoft.com/office/drawing/2014/chartex" xmlns:mc="http://schemas.openxmlformats.org/markup-compatibility/2006" xmlns:o="urn:schemas-microsoft-com:office:office" xmlns:r="http://schemas.openxmlformats.org/officeDocument/2006/relationships" xmlns:m="http://schemas.openxmlformats.org/officeDocument/2006/math" xmlns:v="urn:schemas-microsoft-com:vml" xmlns:wp14="http://schemas.microsoft.com/office/word/2010/wordprocessingDrawing" xmlns:wp="http://schemas.openxmlformats.org/drawingml/2006/wordprocessingDrawing" xmlns:w10="urn:schemas-microsoft-com:office:word" xmlns:w="http://schemas.openxmlformats.org/wordprocessingml/2006/main" xmlns:w14="http://schemas.microsoft.com/office/word/2010/wordml" xmlns:w15="http://schemas.microsoft.com/office/word/2012/wordml" xmlns:w16se="http://schemas.microsoft.com/office/word/2015/wordml/symex" xmlns:wpg="http://schemas.microsoft.com/office/word/2010/wordprocessingGroup" xmlns:wpi="http://schemas.microsoft.com/office/word/2010/wordprocessingInk" xmlns:wne="http://schemas.microsoft.com/office/word/2006/wordml" xmlns:wps="http://schemas.microsoft.com/office/word/2010/wordprocessingShape" mc:Ignorable="w14 w15 w16se wp14">
   <w:body>
     <w:p>
       <w:pPr>
@@ -45,7 +45,7 @@
                     </pic:cNvPicPr>
                   </pic:nvPicPr>
                   <pic:blipFill>
-                    <a:blip r:embed="rId9" cstate="print">
+                    <a:blip r:embed="rId8" cstate="print">
                       <a:extLst>
                         <a:ext uri="{28A0092B-C50C-407E-A947-70E740481C1C}">
                           <a14:useLocalDpi xmlns:a14="http://schemas.microsoft.com/office/drawing/2010/main" val="0"/>
@@ -159,7 +159,7 @@
           </mc:Choice>
           <mc:Fallback>
             <w:pict>
-              <v:rect id="Rechteck 73" o:spid="_x0000_s1026" style="position:absolute;margin-left:0;margin-top:98.95pt;width:598.1pt;height:28.35pt;z-index:-251656192;visibility:visible;mso-wrap-style:square;mso-width-percent:0;mso-height-percent:0;mso-wrap-distance-left:9pt;mso-wrap-distance-top:0;mso-wrap-distance-right:9pt;mso-wrap-distance-bottom:0;mso-position-horizontal:left;mso-position-horizontal-relative:page;mso-position-vertical:absolute;mso-position-vertical-relative:page;mso-width-percent:0;mso-height-percent:0;mso-width-relative:margin;mso-height-relative:margin;v-text-anchor:middle" o:gfxdata="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" o:allowincell="f" fillcolor="#c6562c" stroked="f" strokeweight="2pt">
+              <v:rect w14:anchorId="040AB262" id="Rechteck 73" o:spid="_x0000_s1026" style="position:absolute;margin-left:0;margin-top:98.95pt;width:598.1pt;height:28.35pt;z-index:-251656192;visibility:visible;mso-wrap-style:square;mso-width-percent:0;mso-height-percent:0;mso-wrap-distance-left:9pt;mso-wrap-distance-top:0;mso-wrap-distance-right:9pt;mso-wrap-distance-bottom:0;mso-position-horizontal:left;mso-position-horizontal-relative:page;mso-position-vertical:absolute;mso-position-vertical-relative:page;mso-width-percent:0;mso-height-percent:0;mso-width-relative:margin;mso-height-relative:margin;v-text-anchor:middle" o:gfxdata="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" o:allowincell="f" fillcolor="#c6562c" stroked="f" strokeweight="2pt">
                 <w10:wrap type="topAndBottom" anchorx="page" anchory="page"/>
                 <w10:anchorlock/>
               </v:rect>
@@ -199,7 +199,7 @@
                     </pic:cNvPicPr>
                   </pic:nvPicPr>
                   <pic:blipFill>
-                    <a:blip r:embed="rId10" cstate="print">
+                    <a:blip r:embed="rId9" cstate="print">
                       <a:extLst>
                         <a:ext uri="{28A0092B-C50C-407E-A947-70E740481C1C}">
                           <a14:useLocalDpi xmlns:a14="http://schemas.microsoft.com/office/drawing/2010/main" val="0"/>
@@ -564,7 +564,7 @@
           </mc:Choice>
           <mc:Fallback>
             <w:pict>
-              <v:shapetype id="_x0000_t202" coordsize="21600,21600" o:spt="202" path="m,l,21600r21600,l21600,xe">
+              <v:shapetype w14:anchorId="43A46068" id="_x0000_t202" coordsize="21600,21600" o:spt="202" path="m,l,21600r21600,l21600,xe">
                 <v:stroke joinstyle="miter"/>
                 <v:path gradientshapeok="t" o:connecttype="rect"/>
               </v:shapetype>
@@ -899,7 +899,7 @@
           </mc:Choice>
           <mc:Fallback>
             <w:pict>
-              <v:shape id="_x0000_s1027" type="#_x0000_t202" style="position:absolute;margin-left:-30.8pt;margin-top:155.85pt;width:186.95pt;height:110.55pt;z-index:251663360;visibility:visible;mso-wrap-style:square;mso-width-percent:400;mso-height-percent:200;mso-wrap-distance-left:9pt;mso-wrap-distance-top:0;mso-wrap-distance-right:9pt;mso-wrap-distance-bottom:0;mso-position-horizontal:absolute;mso-position-horizontal-relative:text;mso-position-vertical:absolute;mso-position-vertical-relative:text;mso-width-percent:400;mso-height-percent:200;mso-width-relative:margin;mso-height-relative:margin;v-text-anchor:top" o:gfxdata="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" filled="f" stroked="f">
+              <v:shape w14:anchorId="44C84E16" id="_x0000_s1027" type="#_x0000_t202" style="position:absolute;margin-left:-30.8pt;margin-top:155.85pt;width:186.95pt;height:110.55pt;z-index:251663360;visibility:visible;mso-wrap-style:square;mso-width-percent:400;mso-height-percent:200;mso-wrap-distance-left:9pt;mso-wrap-distance-top:0;mso-wrap-distance-right:9pt;mso-wrap-distance-bottom:0;mso-position-horizontal:absolute;mso-position-horizontal-relative:text;mso-position-vertical:absolute;mso-position-vertical-relative:text;mso-width-percent:400;mso-height-percent:200;mso-width-relative:margin;mso-height-relative:margin;v-text-anchor:top" o:gfxdata="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" filled="f" stroked="f">
                 <v:textbox style="mso-fit-shape-to-text:t">
                   <w:txbxContent>
                     <w:sdt>
@@ -2106,10 +2106,6 @@
     <w:p/>
     <w:p/>
     <w:p/>
-    <w:p>
-      <w:bookmarkStart w:id="0" w:name="_GoBack"/>
-      <w:bookmarkEnd w:id="0"/>
-    </w:p>
     <w:p/>
     <w:p/>
     <w:p/>
@@ -2129,53 +2125,121 @@
     <w:p/>
     <w:p/>
     <w:p/>
+    <w:p/>
     <w:p>
       <w:pPr>
         <w:pStyle w:val="berschrift1"/>
       </w:pPr>
-      <w:bookmarkStart w:id="1" w:name="_Toc480276729"/>
+      <w:bookmarkStart w:id="0" w:name="_Toc480276729"/>
       <w:r>
         <w:lastRenderedPageBreak/>
         <w:t>Ausgangssituation</w:t>
       </w:r>
+      <w:bookmarkEnd w:id="0"/>
+    </w:p>
+    <w:p/>
+    <w:p>
+      <w:pPr>
+        <w:ind w:left="360"/>
+        <w:rPr>
+          <w:rFonts w:cs="Arial"/>
+        </w:rPr>
+      </w:pPr>
+      <w:r>
+        <w:rPr>
+          <w:rFonts w:cs="Arial"/>
+        </w:rPr>
+        <w:t>Es hat sich des Öfteren deutlich gezeigt, dass der Fachbereich bei Problemen nicht genau weiß</w:t>
+      </w:r>
+      <w:r>
+        <w:rPr>
+          <w:rFonts w:cs="Arial"/>
+        </w:rPr>
+        <w:t>,</w:t>
+      </w:r>
+      <w:r>
+        <w:rPr>
+          <w:rFonts w:cs="Arial"/>
+        </w:rPr>
+        <w:t xml:space="preserve"> wo dieser sich zu melden hat. </w:t>
+      </w:r>
+    </w:p>
+    <w:p>
+      <w:pPr>
+        <w:ind w:left="360"/>
+        <w:rPr>
+          <w:rFonts w:cs="Arial"/>
+        </w:rPr>
+      </w:pPr>
+      <w:r>
+        <w:rPr>
+          <w:rFonts w:cs="Arial"/>
+        </w:rPr>
+        <w:t>Unter anderem aus diesem Grund soll es eine zusätzliche Kommunikationsmöglichkeit über die Intranet Seite geben.</w:t>
+      </w:r>
+    </w:p>
+    <w:p>
+      <w:pPr>
+        <w:pStyle w:val="berschrift1"/>
+      </w:pPr>
+      <w:bookmarkStart w:id="1" w:name="_Toc480276730"/>
+      <w:r>
+        <w:t>Zielsetzung</w:t>
+      </w:r>
       <w:bookmarkEnd w:id="1"/>
     </w:p>
-    <w:p/>
     <w:p>
       <w:pPr>
         <w:ind w:left="360"/>
-        <w:rPr>
-          <w:rFonts w:cs="Arial"/>
-        </w:rPr>
-      </w:pPr>
-      <w:r>
-        <w:rPr>
-          <w:rFonts w:cs="Arial"/>
-        </w:rPr>
-        <w:t xml:space="preserve">Es hat sich des Öfteren deutlich gezeigt, dass der Fachbereich bei Problemen nicht genau weiß wo dieser sich zu melden hat. </w:t>
-      </w:r>
+      </w:pPr>
     </w:p>
     <w:p>
       <w:pPr>
         <w:ind w:left="360"/>
-        <w:rPr>
-          <w:rFonts w:cs="Arial"/>
-        </w:rPr>
-      </w:pPr>
-      <w:r>
-        <w:rPr>
-          <w:rFonts w:cs="Arial"/>
-        </w:rPr>
-        <w:t>Unter anderem aus diesem Grund soll es eine zusätzliche Kommunikationsmöglichkeit über die Intranet Seite geben.</w:t>
+      </w:pPr>
+      <w:r>
+        <w:t>Es soll ein Live Support Chat entwickelt werden und in die bestehende Intranet Seite implementiert werden.</w:t>
+      </w:r>
+    </w:p>
+    <w:p>
+      <w:pPr>
+        <w:ind w:left="360"/>
+      </w:pPr>
+    </w:p>
+    <w:p>
+      <w:pPr>
+        <w:ind w:left="360"/>
+      </w:pPr>
+      <w:r>
+        <w:t>Der Erfolg wird daran gemessen, ob der Fachbereich mit dem Endresultat des Live Support Chats zufrieden ist.</w:t>
+      </w:r>
+    </w:p>
+    <w:p>
+      <w:pPr>
+        <w:ind w:left="360"/>
+      </w:pPr>
+    </w:p>
+    <w:p>
+      <w:pPr>
+        <w:ind w:left="360"/>
+      </w:pPr>
+      <w:r>
+        <w:t xml:space="preserve">Es muss gewährleistet sein, dass der Benutzer die Möglichkeit hat einen </w:t>
+      </w:r>
+      <w:r>
+        <w:t xml:space="preserve">themenzuständigen </w:t>
+      </w:r>
+      <w:r>
+        <w:t>Ansprechpartner zu kontaktieren und in Echtzeit mit diesem zu Chatten.</w:t>
       </w:r>
     </w:p>
     <w:p>
       <w:pPr>
         <w:pStyle w:val="berschrift1"/>
       </w:pPr>
-      <w:bookmarkStart w:id="2" w:name="_Toc480276730"/>
-      <w:r>
-        <w:t>Zielsetzung</w:t>
+      <w:bookmarkStart w:id="2" w:name="_Toc480276731"/>
+      <w:r>
+        <w:t>Produkteinsatz</w:t>
       </w:r>
       <w:bookmarkEnd w:id="2"/>
     </w:p>
@@ -2189,73 +2253,24 @@
         <w:ind w:left="360"/>
       </w:pPr>
       <w:r>
-        <w:t>Es soll ein Live Support Chat entwickelt werden und in die bestehende Intranet Seite implementiert werden.</w:t>
-      </w:r>
-    </w:p>
-    <w:p>
-      <w:pPr>
-        <w:ind w:left="360"/>
-      </w:pPr>
-    </w:p>
-    <w:p>
-      <w:pPr>
-        <w:ind w:left="360"/>
-      </w:pPr>
-      <w:r>
-        <w:t>Der Erfolg wird daran gemessen, ob der Fachbereich mit dem Endresultat des Live Support Chats zufrieden ist.</w:t>
-      </w:r>
-    </w:p>
-    <w:p>
-      <w:pPr>
-        <w:ind w:left="360"/>
-      </w:pPr>
-    </w:p>
-    <w:p>
-      <w:pPr>
-        <w:ind w:left="360"/>
-      </w:pPr>
-      <w:r>
-        <w:t xml:space="preserve">Es muss gewährleistet sein, dass der Benutzer die Möglichkeit hat einen </w:t>
-      </w:r>
-      <w:r>
-        <w:t xml:space="preserve">themenzuständigen </w:t>
-      </w:r>
-      <w:r>
-        <w:t>Ansprechpartner zu kontaktieren und in Echtzeit mit diesem zu Chatten.</w:t>
+        <w:t xml:space="preserve">Das Produkt soll in der bereits bestehenden Intranet Seite eingebunden </w:t>
+      </w:r>
+      <w:r>
+        <w:t xml:space="preserve">werden </w:t>
+      </w:r>
+      <w:r>
+        <w:t>und dort jederzeit aufrufbar sein.</w:t>
       </w:r>
     </w:p>
     <w:p>
       <w:pPr>
         <w:pStyle w:val="berschrift1"/>
       </w:pPr>
-      <w:bookmarkStart w:id="3" w:name="_Toc480276731"/>
-      <w:r>
-        <w:t>Produkteinsatz</w:t>
+      <w:bookmarkStart w:id="3" w:name="_Toc480276732"/>
+      <w:r>
+        <w:t>Funktionale Anforderungen</w:t>
       </w:r>
       <w:bookmarkEnd w:id="3"/>
-    </w:p>
-    <w:p>
-      <w:pPr>
-        <w:ind w:left="360"/>
-      </w:pPr>
-    </w:p>
-    <w:p>
-      <w:pPr>
-        <w:ind w:left="360"/>
-      </w:pPr>
-      <w:r>
-        <w:t>Das Produkt soll in der bereits bestehenden Intranet Seite eingebunden sein und dort jederzeit aufrufbar sein.</w:t>
-      </w:r>
-    </w:p>
-    <w:p>
-      <w:pPr>
-        <w:pStyle w:val="berschrift1"/>
-      </w:pPr>
-      <w:bookmarkStart w:id="4" w:name="_Toc480276732"/>
-      <w:r>
-        <w:t>Funktionale Anforderungen</w:t>
-      </w:r>
-      <w:bookmarkEnd w:id="4"/>
     </w:p>
     <w:p/>
     <w:p>
@@ -2314,7 +2329,6 @@
           <w:numId w:val="4"/>
         </w:numPr>
       </w:pPr>
-      <w:proofErr w:type="spellStart"/>
       <w:r>
         <w:t>Chat</w:t>
       </w:r>
@@ -2324,7 +2338,6 @@
       <w:r>
         <w:t>s</w:t>
       </w:r>
-      <w:proofErr w:type="spellEnd"/>
     </w:p>
     <w:p>
       <w:pPr>
@@ -2395,7 +2408,16 @@
         </w:numPr>
       </w:pPr>
       <w:r>
-        <w:t>Sobald der Empfänger wieder online ist, sollen ihm die Gepufferten Nachrichten übersichtlich dargestellt werden.</w:t>
+        <w:t>Sobald der Empfänger wie</w:t>
+      </w:r>
+      <w:r>
+        <w:t>der online ist, sollen ihm die g</w:t>
+      </w:r>
+      <w:r>
+        <w:t>epufferten Nachrichten ü</w:t>
+      </w:r>
+      <w:r>
+        <w:t>bersichtlich dargestellt werden</w:t>
       </w:r>
     </w:p>
     <w:p>
@@ -2407,23 +2429,88 @@
         </w:numPr>
       </w:pPr>
       <w:r>
-        <w:t xml:space="preserve">Es soll die Möglichkeit gegeben sein, die Anfrage als erledigt zu </w:t>
-      </w:r>
-      <w:proofErr w:type="spellStart"/>
-      <w:r>
-        <w:t>makieren</w:t>
-      </w:r>
-      <w:proofErr w:type="spellEnd"/>
+        <w:t>Es soll die Möglichkeit gegeben sein, die Anfrage als erledigt zu makieren</w:t>
+      </w:r>
     </w:p>
     <w:p>
       <w:pPr>
         <w:pStyle w:val="berschrift1"/>
       </w:pPr>
-      <w:bookmarkStart w:id="5" w:name="_Toc480276733"/>
+      <w:bookmarkStart w:id="4" w:name="_Toc480276733"/>
       <w:r>
         <w:lastRenderedPageBreak/>
         <w:t>Nichtfunktionale Anforderungen</w:t>
       </w:r>
+      <w:bookmarkEnd w:id="4"/>
+    </w:p>
+    <w:p/>
+    <w:p>
+      <w:pPr>
+        <w:ind w:left="360"/>
+      </w:pPr>
+      <w:r>
+        <w:t>Das Produkt soll so entwickelt sein, dass es auch in zukünftigen Projekten einfach eingebunden werden kann.</w:t>
+      </w:r>
+    </w:p>
+    <w:p>
+      <w:pPr>
+        <w:ind w:left="360"/>
+      </w:pPr>
+    </w:p>
+    <w:p>
+      <w:pPr>
+        <w:ind w:left="360"/>
+      </w:pPr>
+      <w:r>
+        <w:t>Das Produkt soll hauptsächlich die bereits benutzten Ressourcen der IT verwenden, um die Kosten so gering wie möglich zu halten.</w:t>
+      </w:r>
+    </w:p>
+    <w:p>
+      <w:pPr>
+        <w:ind w:left="360"/>
+      </w:pPr>
+    </w:p>
+    <w:p>
+      <w:pPr>
+        <w:ind w:left="360"/>
+      </w:pPr>
+      <w:r>
+        <w:t>Das Produkt soll die Nachrichten zu</w:t>
+      </w:r>
+      <w:r>
+        <w:t>verlässig vom</w:t>
+      </w:r>
+      <w:r>
+        <w:t xml:space="preserve"> Sender zu</w:t>
+      </w:r>
+      <w:r>
+        <w:t>m</w:t>
+      </w:r>
+      <w:r>
+        <w:t xml:space="preserve"> Empfänger übertragen.</w:t>
+      </w:r>
+    </w:p>
+    <w:p>
+      <w:pPr>
+        <w:ind w:left="360"/>
+      </w:pPr>
+    </w:p>
+    <w:p>
+      <w:pPr>
+        <w:ind w:left="360"/>
+      </w:pPr>
+      <w:r>
+        <w:t>Das Produkt soll einfach erweiterbar sein.</w:t>
+      </w:r>
+    </w:p>
+    <w:p>
+      <w:pPr>
+        <w:pStyle w:val="berschrift1"/>
+      </w:pPr>
+      <w:bookmarkStart w:id="5" w:name="_Toc480276734"/>
+      <w:r>
+        <w:t>Lieferumfang</w:t>
+      </w:r>
       <w:bookmarkEnd w:id="5"/>
     </w:p>
     <w:p/>
@@ -2432,106 +2519,48 @@
         <w:ind w:left="360"/>
       </w:pPr>
       <w:r>
-        <w:t>Das Produkt soll so entwickelt sein, dass es auch in zukünftigen Projekten einfach eingebunden werden kann.</w:t>
+        <w:t>Das Produkt soll in Form einer eigenständigen Projektmappe berei</w:t>
+      </w:r>
+      <w:r>
+        <w:t>tstehen, damit eine einfache Wartung und modulare Implementierung möglich ist.</w:t>
       </w:r>
     </w:p>
     <w:p>
       <w:pPr>
         <w:ind w:left="360"/>
       </w:pPr>
+      <w:r>
+        <w:t>Diese Projektmappe soll später in der Intranet Seite verlinkt sein und somit modular aufgerufen werden können.</w:t>
+      </w:r>
     </w:p>
     <w:p>
       <w:pPr>
         <w:ind w:left="360"/>
       </w:pPr>
-      <w:r>
-        <w:t>Das Produkt soll hauptsächlich die bereits benutzten Ressourcen der IT verwenden, um die Kosten so gering wie möglich zu halten.</w:t>
-      </w:r>
     </w:p>
     <w:p>
       <w:pPr>
         <w:ind w:left="360"/>
       </w:pPr>
-    </w:p>
-    <w:p>
-      <w:pPr>
-        <w:ind w:left="360"/>
-      </w:pPr>
-      <w:r>
-        <w:t>Das Produkt soll die Nachrichten zuverlässig von Sender zu Empfänger übertragen.</w:t>
-      </w:r>
-    </w:p>
-    <w:p>
-      <w:pPr>
-        <w:ind w:left="360"/>
-      </w:pPr>
-    </w:p>
-    <w:p>
-      <w:pPr>
-        <w:ind w:left="360"/>
-      </w:pPr>
-      <w:r>
-        <w:t>Das Produkt soll einfach erweiterbar sein.</w:t>
+      <w:r>
+        <w:t xml:space="preserve">Zudem </w:t>
+      </w:r>
+      <w:r>
+        <w:t>sollen</w:t>
+      </w:r>
+      <w:r>
+        <w:t xml:space="preserve"> eine Entwicklerdokumentation und eine Kundendokumentation/Benutzerhandbuch bereitstehen.</w:t>
       </w:r>
     </w:p>
     <w:p>
       <w:pPr>
         <w:pStyle w:val="berschrift1"/>
       </w:pPr>
-      <w:bookmarkStart w:id="6" w:name="_Toc480276734"/>
-      <w:r>
-        <w:t>Lieferumfang</w:t>
+      <w:bookmarkStart w:id="6" w:name="_Toc480276735"/>
+      <w:r>
+        <w:t>Phasenplanung und Meilensteine des Projektes</w:t>
       </w:r>
       <w:bookmarkEnd w:id="6"/>
-    </w:p>
-    <w:p/>
-    <w:p>
-      <w:pPr>
-        <w:ind w:left="360"/>
-      </w:pPr>
-      <w:r>
-        <w:t>Das Produkt soll in Form einer eigenständigen Projektmappe berei</w:t>
-      </w:r>
-      <w:r>
-        <w:t>tstehen, damit eine einfache Wartung und modulare Implementierung möglich ist.</w:t>
-      </w:r>
-    </w:p>
-    <w:p>
-      <w:pPr>
-        <w:ind w:left="360"/>
-      </w:pPr>
-      <w:r>
-        <w:t>Diese Projektmappe soll später in der Intranet Seite verlinkt sein und somit modular aufgerufen werden können.</w:t>
-      </w:r>
-    </w:p>
-    <w:p>
-      <w:pPr>
-        <w:ind w:left="360"/>
-      </w:pPr>
-    </w:p>
-    <w:p>
-      <w:pPr>
-        <w:ind w:left="360"/>
-      </w:pPr>
-      <w:r>
-        <w:t xml:space="preserve">Zudem </w:t>
-      </w:r>
-      <w:r>
-        <w:t>sollen</w:t>
-      </w:r>
-      <w:r>
-        <w:t xml:space="preserve"> eine Entwicklerdokumentation und eine Kundendokumentation/Benutzerhandbuch bereitstehen.</w:t>
-      </w:r>
-    </w:p>
-    <w:p>
-      <w:pPr>
-        <w:pStyle w:val="berschrift1"/>
-      </w:pPr>
-      <w:bookmarkStart w:id="7" w:name="_Toc480276735"/>
-      <w:r>
-        <w:t>Phasenplanung und Meilensteine des Projektes</w:t>
-      </w:r>
-      <w:bookmarkEnd w:id="7"/>
     </w:p>
     <w:p/>
     <w:p>
@@ -2698,7 +2727,7 @@
         </w:numPr>
       </w:pPr>
       <w:r>
-        <w:t>Refactoring des Codes und Dokumentation</w:t>
+        <w:t>Dokumentation</w:t>
       </w:r>
     </w:p>
     <w:p/>
@@ -2709,12 +2738,12 @@
       <w:pPr>
         <w:pStyle w:val="berschrift1"/>
       </w:pPr>
-      <w:bookmarkStart w:id="8" w:name="_Toc480276736"/>
+      <w:bookmarkStart w:id="7" w:name="_Toc480276736"/>
       <w:r>
         <w:lastRenderedPageBreak/>
         <w:t>Offene Punkte, die noch zu klären sind</w:t>
       </w:r>
-      <w:bookmarkEnd w:id="8"/>
+      <w:bookmarkEnd w:id="7"/>
     </w:p>
     <w:p/>
     <w:p>
@@ -2770,67 +2799,90 @@
       <w:pPr>
         <w:pStyle w:val="berschrift1"/>
       </w:pPr>
-      <w:bookmarkStart w:id="9" w:name="_Toc480276737"/>
+      <w:bookmarkStart w:id="8" w:name="_Toc480276737"/>
       <w:r>
         <w:t>Abnahmekriterien und Qualitätsanforderungen</w:t>
       </w:r>
+      <w:bookmarkEnd w:id="8"/>
+    </w:p>
+    <w:p/>
+    <w:p>
+      <w:pPr>
+        <w:ind w:left="360"/>
+      </w:pPr>
+      <w:r>
+        <w:t xml:space="preserve">Das Produkt ist auf funktionale und nicht funktionale Kriterien durch den Auftragnehmer (AN) qualitätszusichern. Die Abnahme erfolgt durch Berenberg in Form eines Abnahmetests sowie der Sichtung der Testprotokolle, die im Verlauf der Entwicklung durch den AN erstellt worden sind. </w:t>
+      </w:r>
+    </w:p>
+    <w:p>
+      <w:pPr>
+        <w:ind w:left="360"/>
+      </w:pPr>
+    </w:p>
+    <w:p>
+      <w:pPr>
+        <w:ind w:left="360"/>
+      </w:pPr>
+      <w:r>
+        <w:t>Die Lieferung des Softwareprodukts muss neben den ausgewiesenen Anforderungen unter Punkt 4 und 5 vollständig und fehlerfrei sein.</w:t>
+      </w:r>
+    </w:p>
+    <w:p>
+      <w:pPr>
+        <w:ind w:left="360"/>
+      </w:pPr>
+    </w:p>
+    <w:p>
+      <w:pPr>
+        <w:ind w:left="360"/>
+      </w:pPr>
+      <w:r>
+        <w:t>Mängel und Fe</w:t>
+      </w:r>
+      <w:r>
+        <w:t xml:space="preserve">hler sind über ein von dem </w:t>
+      </w:r>
+      <w:bookmarkStart w:id="9" w:name="_GoBack"/>
       <w:bookmarkEnd w:id="9"/>
-    </w:p>
-    <w:p/>
+      <w:r>
+        <w:t>Arbeitnehmer</w:t>
+      </w:r>
+      <w:r>
+        <w:t xml:space="preserve"> geführtes Fehlertrackingtool zu dokumentieren. Eine Priorisierung von Mängeln und Fehlern wird anhand der Bewertungskriterien aus der Tabelle: </w:t>
+      </w:r>
+      <w:r>
+        <w:rPr>
+          <w:i/>
+        </w:rPr>
+        <w:t>Priorisierung</w:t>
+      </w:r>
+      <w:r>
+        <w:t xml:space="preserve"> vorgenommen.</w:t>
+      </w:r>
+    </w:p>
     <w:p>
       <w:pPr>
         <w:ind w:left="360"/>
       </w:pPr>
-      <w:r>
-        <w:t xml:space="preserve">Das Produkt ist auf funktionale und nicht funktionale Kriterien durch den Auftragnehmer (AN) qualitätszusichern. Die Abnahme erfolgt durch Berenberg in Form eines Abnahmetests sowie der Sichtung der Testprotokolle, die im Verlauf der Entwicklung durch den AN erstellt worden sind. </w:t>
-      </w:r>
     </w:p>
     <w:p>
       <w:pPr>
         <w:ind w:left="360"/>
       </w:pPr>
-    </w:p>
-    <w:p>
-      <w:pPr>
-        <w:ind w:left="360"/>
-      </w:pPr>
-      <w:r>
-        <w:t>Die Lieferung des Softwareprodukts muss neben den ausgewiesenen Anforderungen unter Punkt 4 und 5 vollständig und fehlerfrei sein.</w:t>
-      </w:r>
-    </w:p>
-    <w:p>
-      <w:pPr>
-        <w:ind w:left="360"/>
-      </w:pPr>
-    </w:p>
-    <w:p>
-      <w:pPr>
-        <w:ind w:left="360"/>
-      </w:pPr>
-      <w:r>
-        <w:t xml:space="preserve">Mängel und Fehler sind über ein geeignetes AN geführtes Fehlertrackingtool zu dokumentieren. Eine Priorisierung von Mängeln und Fehlern wird anhand der Bewertungskriterien aus der Tabelle: </w:t>
-      </w:r>
-      <w:r>
-        <w:rPr>
-          <w:i/>
-        </w:rPr>
-        <w:t>Priorisierung</w:t>
-      </w:r>
-      <w:r>
-        <w:t xml:space="preserve"> vorgenommen.</w:t>
-      </w:r>
-    </w:p>
-    <w:p>
-      <w:pPr>
-        <w:ind w:left="360"/>
-      </w:pPr>
-    </w:p>
-    <w:p>
-      <w:pPr>
-        <w:ind w:left="360"/>
-      </w:pPr>
-      <w:r>
-        <w:t>Eine Abnahme mit noch nicht behobenen Fehlern der Priorisierung hoch und mittel ist nicht vorgesehen. Ausnahmen können im gegenseitigen Einvernehmen durch AG und AN entschieden werden.</w:t>
+      <w:r>
+        <w:t>Eine Abnahme mit noch nicht behobenen Fehlern der Priorisierung hoch und mittel ist nicht vorgesehen. Ausnahmen können im gegenseitigen Einvernehmen durch A</w:t>
+      </w:r>
+      <w:r>
+        <w:t>rbeitgeber</w:t>
+      </w:r>
+      <w:r>
+        <w:t xml:space="preserve"> und A</w:t>
+      </w:r>
+      <w:r>
+        <w:t>rbeitnehmer</w:t>
+      </w:r>
+      <w:r>
+        <w:t xml:space="preserve"> entschieden werden.</w:t>
       </w:r>
     </w:p>
     <w:p>
@@ -3012,23 +3064,7 @@
                 <w:color w:val="333333"/>
                 <w:sz w:val="20"/>
               </w:rPr>
-              <w:t>3 - niedrig (</w:t>
-            </w:r>
-            <w:proofErr w:type="spellStart"/>
-            <w:r>
-              <w:rPr>
-                <w:color w:val="333333"/>
-                <w:sz w:val="20"/>
-              </w:rPr>
-              <w:t>low</w:t>
-            </w:r>
-            <w:proofErr w:type="spellEnd"/>
-            <w:r>
-              <w:rPr>
-                <w:color w:val="333333"/>
-                <w:sz w:val="20"/>
-              </w:rPr>
-              <w:t>)</w:t>
+              <w:t>3 - niedrig (low)</w:t>
             </w:r>
             <w:r>
               <w:rPr>
@@ -3064,8 +3100,8 @@
       </w:pPr>
     </w:p>
     <w:sectPr>
-      <w:headerReference w:type="default" r:id="rId11"/>
-      <w:footerReference w:type="default" r:id="rId12"/>
+      <w:headerReference w:type="default" r:id="rId10"/>
+      <w:footerReference w:type="default" r:id="rId11"/>
       <w:pgSz w:w="11906" w:h="16838"/>
       <w:pgMar w:top="2087" w:right="1418" w:bottom="2087" w:left="1418" w:header="708" w:footer="708" w:gutter="0"/>
       <w:cols w:space="708"/>
@@ -3076,7 +3112,7 @@
 </file>
 
 <file path=word/endnotes.xml><?xml version="1.0" encoding="utf-8"?>
-<w:endnotes xmlns:wpc="http://schemas.microsoft.com/office/word/2010/wordprocessingCanvas" xmlns:mc="http://schemas.openxmlformats.org/markup-compatibility/2006" xmlns:o="urn:schemas-microsoft-com:office:office" xmlns:r="http://schemas.openxmlformats.org/officeDocument/2006/relationships" xmlns:m="http://schemas.openxmlformats.org/officeDocument/2006/math" xmlns:v="urn:schemas-microsoft-com:vml" xmlns:wp14="http://schemas.microsoft.com/office/word/2010/wordprocessingDrawing" xmlns:wp="http://schemas.openxmlformats.org/drawingml/2006/wordprocessingDrawing" xmlns:w10="urn:schemas-microsoft-com:office:word" xmlns:w="http://schemas.openxmlformats.org/wordprocessingml/2006/main" xmlns:w14="http://schemas.microsoft.com/office/word/2010/wordml" xmlns:wpg="http://schemas.microsoft.com/office/word/2010/wordprocessingGroup" xmlns:wpi="http://schemas.microsoft.com/office/word/2010/wordprocessingInk" xmlns:wne="http://schemas.microsoft.com/office/word/2006/wordml" xmlns:wps="http://schemas.microsoft.com/office/word/2010/wordprocessingShape" mc:Ignorable="w14 wp14">
+<w:endnotes xmlns:wpc="http://schemas.microsoft.com/office/word/2010/wordprocessingCanvas" xmlns:cx="http://schemas.microsoft.com/office/drawing/2014/chartex" xmlns:mc="http://schemas.openxmlformats.org/markup-compatibility/2006" xmlns:o="urn:schemas-microsoft-com:office:office" xmlns:r="http://schemas.openxmlformats.org/officeDocument/2006/relationships" xmlns:m="http://schemas.openxmlformats.org/officeDocument/2006/math" xmlns:v="urn:schemas-microsoft-com:vml" xmlns:wp14="http://schemas.microsoft.com/office/word/2010/wordprocessingDrawing" xmlns:wp="http://schemas.openxmlformats.org/drawingml/2006/wordprocessingDrawing" xmlns:w10="urn:schemas-microsoft-com:office:word" xmlns:w="http://schemas.openxmlformats.org/wordprocessingml/2006/main" xmlns:w14="http://schemas.microsoft.com/office/word/2010/wordml" xmlns:w15="http://schemas.microsoft.com/office/word/2012/wordml" xmlns:w16se="http://schemas.microsoft.com/office/word/2015/wordml/symex" xmlns:wpg="http://schemas.microsoft.com/office/word/2010/wordprocessingGroup" xmlns:wpi="http://schemas.microsoft.com/office/word/2010/wordprocessingInk" xmlns:wne="http://schemas.microsoft.com/office/word/2006/wordml" xmlns:wps="http://schemas.microsoft.com/office/word/2010/wordprocessingShape" mc:Ignorable="w14 w15 w16se wp14">
   <w:endnote w:type="separator" w:id="-1">
     <w:p>
       <w:pPr>
@@ -3101,7 +3137,7 @@
 </file>
 
 <file path=word/footer1.xml><?xml version="1.0" encoding="utf-8"?>
-<w:ftr xmlns:wpc="http://schemas.microsoft.com/office/word/2010/wordprocessingCanvas" xmlns:mc="http://schemas.openxmlformats.org/markup-compatibility/2006" xmlns:o="urn:schemas-microsoft-com:office:office" xmlns:r="http://schemas.openxmlformats.org/officeDocument/2006/relationships" xmlns:m="http://schemas.openxmlformats.org/officeDocument/2006/math" xmlns:v="urn:schemas-microsoft-com:vml" xmlns:wp14="http://schemas.microsoft.com/office/word/2010/wordprocessingDrawing" xmlns:wp="http://schemas.openxmlformats.org/drawingml/2006/wordprocessingDrawing" xmlns:w10="urn:schemas-microsoft-com:office:word" xmlns:w="http://schemas.openxmlformats.org/wordprocessingml/2006/main" xmlns:w14="http://schemas.microsoft.com/office/word/2010/wordml" xmlns:wpg="http://schemas.microsoft.com/office/word/2010/wordprocessingGroup" xmlns:wpi="http://schemas.microsoft.com/office/word/2010/wordprocessingInk" xmlns:wne="http://schemas.microsoft.com/office/word/2006/wordml" xmlns:wps="http://schemas.microsoft.com/office/word/2010/wordprocessingShape" mc:Ignorable="w14 wp14">
+<w:ftr xmlns:wpc="http://schemas.microsoft.com/office/word/2010/wordprocessingCanvas" xmlns:cx="http://schemas.microsoft.com/office/drawing/2014/chartex" xmlns:mc="http://schemas.openxmlformats.org/markup-compatibility/2006" xmlns:o="urn:schemas-microsoft-com:office:office" xmlns:r="http://schemas.openxmlformats.org/officeDocument/2006/relationships" xmlns:m="http://schemas.openxmlformats.org/officeDocument/2006/math" xmlns:v="urn:schemas-microsoft-com:vml" xmlns:wp14="http://schemas.microsoft.com/office/word/2010/wordprocessingDrawing" xmlns:wp="http://schemas.openxmlformats.org/drawingml/2006/wordprocessingDrawing" xmlns:w10="urn:schemas-microsoft-com:office:word" xmlns:w="http://schemas.openxmlformats.org/wordprocessingml/2006/main" xmlns:w14="http://schemas.microsoft.com/office/word/2010/wordml" xmlns:w15="http://schemas.microsoft.com/office/word/2012/wordml" xmlns:w16se="http://schemas.microsoft.com/office/word/2015/wordml/symex" xmlns:wpg="http://schemas.microsoft.com/office/word/2010/wordprocessingGroup" xmlns:wpi="http://schemas.microsoft.com/office/word/2010/wordprocessingInk" xmlns:wne="http://schemas.microsoft.com/office/word/2006/wordml" xmlns:wps="http://schemas.microsoft.com/office/word/2010/wordprocessingShape" mc:Ignorable="w14 w15 w16se wp14">
   <w:sdt>
     <w:sdtPr>
       <w:id w:val="1239597492"/>
@@ -3152,7 +3188,7 @@
             <w:sz w:val="14"/>
             <w:szCs w:val="14"/>
           </w:rPr>
-          <w:t>2</w:t>
+          <w:t>5</w:t>
         </w:r>
         <w:r>
           <w:rPr>
@@ -3167,23 +3203,7 @@
             <w:szCs w:val="14"/>
           </w:rPr>
           <w:tab/>
-          <w:t xml:space="preserve">Joh. Berenberg, </w:t>
-        </w:r>
-        <w:proofErr w:type="spellStart"/>
-        <w:r>
-          <w:rPr>
-            <w:sz w:val="14"/>
-            <w:szCs w:val="14"/>
-          </w:rPr>
-          <w:t>Gossler</w:t>
-        </w:r>
-        <w:proofErr w:type="spellEnd"/>
-        <w:r>
-          <w:rPr>
-            <w:sz w:val="14"/>
-            <w:szCs w:val="14"/>
-          </w:rPr>
-          <w:t xml:space="preserve"> &amp; Co. KG</w:t>
+          <w:t>Joh. Berenberg, Gossler &amp; Co. KG</w:t>
         </w:r>
         <w:r>
           <w:rPr>
@@ -3205,7 +3225,7 @@
 </file>
 
 <file path=word/footnotes.xml><?xml version="1.0" encoding="utf-8"?>
-<w:footnotes xmlns:wpc="http://schemas.microsoft.com/office/word/2010/wordprocessingCanvas" xmlns:mc="http://schemas.openxmlformats.org/markup-compatibility/2006" xmlns:o="urn:schemas-microsoft-com:office:office" xmlns:r="http://schemas.openxmlformats.org/officeDocument/2006/relationships" xmlns:m="http://schemas.openxmlformats.org/officeDocument/2006/math" xmlns:v="urn:schemas-microsoft-com:vml" xmlns:wp14="http://schemas.microsoft.com/office/word/2010/wordprocessingDrawing" xmlns:wp="http://schemas.openxmlformats.org/drawingml/2006/wordprocessingDrawing" xmlns:w10="urn:schemas-microsoft-com:office:word" xmlns:w="http://schemas.openxmlformats.org/wordprocessingml/2006/main" xmlns:w14="http://schemas.microsoft.com/office/word/2010/wordml" xmlns:wpg="http://schemas.microsoft.com/office/word/2010/wordprocessingGroup" xmlns:wpi="http://schemas.microsoft.com/office/word/2010/wordprocessingInk" xmlns:wne="http://schemas.microsoft.com/office/word/2006/wordml" xmlns:wps="http://schemas.microsoft.com/office/word/2010/wordprocessingShape" mc:Ignorable="w14 wp14">
+<w:footnotes xmlns:wpc="http://schemas.microsoft.com/office/word/2010/wordprocessingCanvas" xmlns:cx="http://schemas.microsoft.com/office/drawing/2014/chartex" xmlns:mc="http://schemas.openxmlformats.org/markup-compatibility/2006" xmlns:o="urn:schemas-microsoft-com:office:office" xmlns:r="http://schemas.openxmlformats.org/officeDocument/2006/relationships" xmlns:m="http://schemas.openxmlformats.org/officeDocument/2006/math" xmlns:v="urn:schemas-microsoft-com:vml" xmlns:wp14="http://schemas.microsoft.com/office/word/2010/wordprocessingDrawing" xmlns:wp="http://schemas.openxmlformats.org/drawingml/2006/wordprocessingDrawing" xmlns:w10="urn:schemas-microsoft-com:office:word" xmlns:w="http://schemas.openxmlformats.org/wordprocessingml/2006/main" xmlns:w14="http://schemas.microsoft.com/office/word/2010/wordml" xmlns:w15="http://schemas.microsoft.com/office/word/2012/wordml" xmlns:w16se="http://schemas.microsoft.com/office/word/2015/wordml/symex" xmlns:wpg="http://schemas.microsoft.com/office/word/2010/wordprocessingGroup" xmlns:wpi="http://schemas.microsoft.com/office/word/2010/wordprocessingInk" xmlns:wne="http://schemas.microsoft.com/office/word/2006/wordml" xmlns:wps="http://schemas.microsoft.com/office/word/2010/wordprocessingShape" mc:Ignorable="w14 w15 w16se wp14">
   <w:footnote w:type="separator" w:id="-1">
     <w:p>
       <w:pPr>
@@ -3230,7 +3250,7 @@
 </file>
 
 <file path=word/header1.xml><?xml version="1.0" encoding="utf-8"?>
-<w:hdr xmlns:wpc="http://schemas.microsoft.com/office/word/2010/wordprocessingCanvas" xmlns:mc="http://schemas.openxmlformats.org/markup-compatibility/2006" xmlns:o="urn:schemas-microsoft-com:office:office" xmlns:r="http://schemas.openxmlformats.org/officeDocument/2006/relationships" xmlns:m="http://schemas.openxmlformats.org/officeDocument/2006/math" xmlns:v="urn:schemas-microsoft-com:vml" xmlns:wp14="http://schemas.microsoft.com/office/word/2010/wordprocessingDrawing" xmlns:wp="http://schemas.openxmlformats.org/drawingml/2006/wordprocessingDrawing" xmlns:w10="urn:schemas-microsoft-com:office:word" xmlns:w="http://schemas.openxmlformats.org/wordprocessingml/2006/main" xmlns:w14="http://schemas.microsoft.com/office/word/2010/wordml" xmlns:wpg="http://schemas.microsoft.com/office/word/2010/wordprocessingGroup" xmlns:wpi="http://schemas.microsoft.com/office/word/2010/wordprocessingInk" xmlns:wne="http://schemas.microsoft.com/office/word/2006/wordml" xmlns:wps="http://schemas.microsoft.com/office/word/2010/wordprocessingShape" mc:Ignorable="w14 wp14">
+<w:hdr xmlns:wpc="http://schemas.microsoft.com/office/word/2010/wordprocessingCanvas" xmlns:cx="http://schemas.microsoft.com/office/drawing/2014/chartex" xmlns:mc="http://schemas.openxmlformats.org/markup-compatibility/2006" xmlns:o="urn:schemas-microsoft-com:office:office" xmlns:r="http://schemas.openxmlformats.org/officeDocument/2006/relationships" xmlns:m="http://schemas.openxmlformats.org/officeDocument/2006/math" xmlns:v="urn:schemas-microsoft-com:vml" xmlns:wp14="http://schemas.microsoft.com/office/word/2010/wordprocessingDrawing" xmlns:wp="http://schemas.openxmlformats.org/drawingml/2006/wordprocessingDrawing" xmlns:w10="urn:schemas-microsoft-com:office:word" xmlns:w="http://schemas.openxmlformats.org/wordprocessingml/2006/main" xmlns:w14="http://schemas.microsoft.com/office/word/2010/wordml" xmlns:w15="http://schemas.microsoft.com/office/word/2012/wordml" xmlns:w16se="http://schemas.microsoft.com/office/word/2015/wordml/symex" xmlns:wpg="http://schemas.microsoft.com/office/word/2010/wordprocessingGroup" xmlns:wpi="http://schemas.microsoft.com/office/word/2010/wordprocessingInk" xmlns:wne="http://schemas.microsoft.com/office/word/2006/wordml" xmlns:wps="http://schemas.microsoft.com/office/word/2010/wordprocessingShape" mc:Ignorable="w14 w15 w16se wp14">
   <w:p>
     <w:pPr>
       <w:rPr>
@@ -3419,7 +3439,7 @@
         </mc:Choice>
         <mc:Fallback>
           <w:pict>
-            <v:line id="Gerade Verbindung 19" o:spid="_x0000_s1026" style="position:absolute;z-index:-251656192;visibility:visible;mso-wrap-style:square;mso-width-percent:0;mso-wrap-distance-left:9pt;mso-wrap-distance-top:0;mso-wrap-distance-right:9pt;mso-wrap-distance-bottom:0;mso-position-horizontal:absolute;mso-position-horizontal-relative:text;mso-position-vertical:absolute;mso-position-vertical-relative:page;mso-width-percent:0;mso-width-relative:margin" from="-70.9pt,55.5pt" to="559.9pt,55.5pt" o:gfxdata="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" strokecolor="#c6562c" strokeweight="2.25pt">
+            <v:line w14:anchorId="4A3CA13D" id="Gerade Verbindung 19" o:spid="_x0000_s1026" style="position:absolute;z-index:-251656192;visibility:visible;mso-wrap-style:square;mso-width-percent:0;mso-wrap-distance-left:9pt;mso-wrap-distance-top:0;mso-wrap-distance-right:9pt;mso-wrap-distance-bottom:0;mso-position-horizontal:absolute;mso-position-horizontal-relative:text;mso-position-vertical:absolute;mso-position-vertical-relative:page;mso-width-percent:0;mso-width-relative:margin" from="-70.9pt,55.5pt" to="559.9pt,55.5pt" o:gfxdata="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" strokecolor="#c6562c" strokeweight="2.25pt">
               <w10:wrap anchory="page"/>
             </v:line>
           </w:pict>
@@ -3492,7 +3512,7 @@
         </mc:Choice>
         <mc:Fallback>
           <w:pict>
-            <v:line id="Gerade Verbindung 18" o:spid="_x0000_s1026" style="position:absolute;z-index:-251657216;visibility:visible;mso-wrap-style:square;mso-width-percent:0;mso-wrap-distance-left:9pt;mso-wrap-distance-top:0;mso-wrap-distance-right:9pt;mso-wrap-distance-bottom:0;mso-position-horizontal:absolute;mso-position-horizontal-relative:page;mso-position-vertical:absolute;mso-position-vertical-relative:page;mso-width-percent:0;mso-width-relative:margin" from="0,61.5pt" to="599.75pt,61.5pt" o:gfxdata="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" strokecolor="#c6562c" strokeweight=".5pt">
+            <v:line w14:anchorId="0B4AADC2" id="Gerade Verbindung 18" o:spid="_x0000_s1026" style="position:absolute;z-index:-251657216;visibility:visible;mso-wrap-style:square;mso-width-percent:0;mso-wrap-distance-left:9pt;mso-wrap-distance-top:0;mso-wrap-distance-right:9pt;mso-wrap-distance-bottom:0;mso-position-horizontal:absolute;mso-position-horizontal-relative:page;mso-position-vertical:absolute;mso-position-vertical-relative:page;mso-width-percent:0;mso-width-relative:margin" from="0,61.5pt" to="599.75pt,61.5pt" o:gfxdata="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" strokecolor="#c6562c" strokeweight=".5pt">
               <w10:wrap anchorx="page" anchory="page"/>
             </v:line>
           </w:pict>
@@ -3504,8 +3524,8 @@
 </file>
 
 <file path=word/numbering.xml><?xml version="1.0" encoding="utf-8"?>
-<w:numbering xmlns:wpc="http://schemas.microsoft.com/office/word/2010/wordprocessingCanvas" xmlns:mc="http://schemas.openxmlformats.org/markup-compatibility/2006" xmlns:o="urn:schemas-microsoft-com:office:office" xmlns:r="http://schemas.openxmlformats.org/officeDocument/2006/relationships" xmlns:m="http://schemas.openxmlformats.org/officeDocument/2006/math" xmlns:v="urn:schemas-microsoft-com:vml" xmlns:wp14="http://schemas.microsoft.com/office/word/2010/wordprocessingDrawing" xmlns:wp="http://schemas.openxmlformats.org/drawingml/2006/wordprocessingDrawing" xmlns:w10="urn:schemas-microsoft-com:office:word" xmlns:w="http://schemas.openxmlformats.org/wordprocessingml/2006/main" xmlns:w14="http://schemas.microsoft.com/office/word/2010/wordml" xmlns:wpg="http://schemas.microsoft.com/office/word/2010/wordprocessingGroup" xmlns:wpi="http://schemas.microsoft.com/office/word/2010/wordprocessingInk" xmlns:wne="http://schemas.microsoft.com/office/word/2006/wordml" xmlns:wps="http://schemas.microsoft.com/office/word/2010/wordprocessingShape" mc:Ignorable="w14 wp14">
-  <w:abstractNum w:abstractNumId="0">
+<w:numbering xmlns:wpc="http://schemas.microsoft.com/office/word/2010/wordprocessingCanvas" xmlns:cx="http://schemas.microsoft.com/office/drawing/2014/chartex" xmlns:mc="http://schemas.openxmlformats.org/markup-compatibility/2006" xmlns:o="urn:schemas-microsoft-com:office:office" xmlns:r="http://schemas.openxmlformats.org/officeDocument/2006/relationships" xmlns:m="http://schemas.openxmlformats.org/officeDocument/2006/math" xmlns:v="urn:schemas-microsoft-com:vml" xmlns:wp14="http://schemas.microsoft.com/office/word/2010/wordprocessingDrawing" xmlns:wp="http://schemas.openxmlformats.org/drawingml/2006/wordprocessingDrawing" xmlns:w10="urn:schemas-microsoft-com:office:word" xmlns:w="http://schemas.openxmlformats.org/wordprocessingml/2006/main" xmlns:w14="http://schemas.microsoft.com/office/word/2010/wordml" xmlns:w15="http://schemas.microsoft.com/office/word/2012/wordml" xmlns:w16se="http://schemas.microsoft.com/office/word/2015/wordml/symex" xmlns:wpg="http://schemas.microsoft.com/office/word/2010/wordprocessingGroup" xmlns:wpi="http://schemas.microsoft.com/office/word/2010/wordprocessingInk" xmlns:wne="http://schemas.microsoft.com/office/word/2006/wordml" xmlns:wps="http://schemas.microsoft.com/office/word/2010/wordprocessingShape" mc:Ignorable="w14 w15 w16se wp14">
+  <w:abstractNum w:abstractNumId="0" w15:restartNumberingAfterBreak="0">
     <w:nsid w:val="04BF3A81"/>
     <w:multiLevelType w:val="hybridMultilevel"/>
     <w:tmpl w:val="50C4DC62"/>
@@ -3618,7 +3638,7 @@
       </w:rPr>
     </w:lvl>
   </w:abstractNum>
-  <w:abstractNum w:abstractNumId="1">
+  <w:abstractNum w:abstractNumId="1" w15:restartNumberingAfterBreak="0">
     <w:nsid w:val="223A397A"/>
     <w:multiLevelType w:val="hybridMultilevel"/>
     <w:tmpl w:val="AAAE67EA"/>
@@ -3731,7 +3751,7 @@
       </w:rPr>
     </w:lvl>
   </w:abstractNum>
-  <w:abstractNum w:abstractNumId="2">
+  <w:abstractNum w:abstractNumId="2" w15:restartNumberingAfterBreak="0">
     <w:nsid w:val="23F6561F"/>
     <w:multiLevelType w:val="hybridMultilevel"/>
     <w:tmpl w:val="FCEC96CC"/>
@@ -3820,7 +3840,7 @@
       </w:pPr>
     </w:lvl>
   </w:abstractNum>
-  <w:abstractNum w:abstractNumId="3">
+  <w:abstractNum w:abstractNumId="3" w15:restartNumberingAfterBreak="0">
     <w:nsid w:val="2CA56CE8"/>
     <w:multiLevelType w:val="hybridMultilevel"/>
     <w:tmpl w:val="31585A72"/>
@@ -3909,7 +3929,7 @@
       </w:pPr>
     </w:lvl>
   </w:abstractNum>
-  <w:abstractNum w:abstractNumId="4">
+  <w:abstractNum w:abstractNumId="4" w15:restartNumberingAfterBreak="0">
     <w:nsid w:val="4A2C4AE4"/>
     <w:multiLevelType w:val="hybridMultilevel"/>
     <w:tmpl w:val="24425932"/>
@@ -4001,7 +4021,7 @@
       </w:pPr>
     </w:lvl>
   </w:abstractNum>
-  <w:abstractNum w:abstractNumId="5">
+  <w:abstractNum w:abstractNumId="5" w15:restartNumberingAfterBreak="0">
     <w:nsid w:val="60A60D5F"/>
     <w:multiLevelType w:val="hybridMultilevel"/>
     <w:tmpl w:val="AF4A4BF2"/>
@@ -4090,7 +4110,7 @@
       </w:pPr>
     </w:lvl>
   </w:abstractNum>
-  <w:abstractNum w:abstractNumId="6">
+  <w:abstractNum w:abstractNumId="6" w15:restartNumberingAfterBreak="0">
     <w:nsid w:val="7D0B679C"/>
     <w:multiLevelType w:val="hybridMultilevel"/>
     <w:tmpl w:val="FCF02DAC"/>
@@ -4228,7 +4248,7 @@
 </file>
 
 <file path=word/styles.xml><?xml version="1.0" encoding="utf-8"?>
-<w:styles xmlns:mc="http://schemas.openxmlformats.org/markup-compatibility/2006" xmlns:r="http://schemas.openxmlformats.org/officeDocument/2006/relationships" xmlns:w="http://schemas.openxmlformats.org/wordprocessingml/2006/main" xmlns:w14="http://schemas.microsoft.com/office/word/2010/wordml" mc:Ignorable="w14">
+<w:styles xmlns:mc="http://schemas.openxmlformats.org/markup-compatibility/2006" xmlns:r="http://schemas.openxmlformats.org/officeDocument/2006/relationships" xmlns:w="http://schemas.openxmlformats.org/wordprocessingml/2006/main" xmlns:w14="http://schemas.microsoft.com/office/word/2010/wordml" xmlns:w15="http://schemas.microsoft.com/office/word/2012/wordml" xmlns:w16se="http://schemas.microsoft.com/office/word/2015/wordml/symex" mc:Ignorable="w14 w15 w16se">
   <w:docDefaults>
     <w:rPrDefault>
       <w:rPr>
@@ -4244,144 +4264,378 @@
       </w:pPr>
     </w:pPrDefault>
   </w:docDefaults>
-  <w:latentStyles w:defLockedState="0" w:defUIPriority="99" w:defSemiHidden="1" w:defUnhideWhenUsed="1" w:defQFormat="0" w:count="267">
-    <w:lsdException w:name="Normal" w:semiHidden="0" w:uiPriority="0" w:unhideWhenUsed="0" w:qFormat="1"/>
-    <w:lsdException w:name="heading 1" w:semiHidden="0" w:uiPriority="9" w:unhideWhenUsed="0" w:qFormat="1"/>
-    <w:lsdException w:name="heading 2" w:uiPriority="0" w:qFormat="1"/>
-    <w:lsdException w:name="heading 3" w:uiPriority="9" w:qFormat="1"/>
-    <w:lsdException w:name="heading 4" w:uiPriority="9" w:qFormat="1"/>
-    <w:lsdException w:name="heading 5" w:uiPriority="9" w:qFormat="1"/>
-    <w:lsdException w:name="heading 6" w:uiPriority="9" w:qFormat="1"/>
-    <w:lsdException w:name="heading 7" w:uiPriority="9" w:qFormat="1"/>
-    <w:lsdException w:name="heading 8" w:uiPriority="9" w:qFormat="1"/>
-    <w:lsdException w:name="heading 9" w:uiPriority="9" w:qFormat="1"/>
-    <w:lsdException w:name="toc 1" w:uiPriority="39"/>
-    <w:lsdException w:name="toc 2" w:uiPriority="39"/>
-    <w:lsdException w:name="toc 3" w:uiPriority="39"/>
-    <w:lsdException w:name="toc 4" w:uiPriority="39"/>
-    <w:lsdException w:name="toc 5" w:uiPriority="39"/>
-    <w:lsdException w:name="toc 6" w:uiPriority="39"/>
-    <w:lsdException w:name="toc 7" w:uiPriority="39"/>
-    <w:lsdException w:name="toc 8" w:uiPriority="39"/>
-    <w:lsdException w:name="toc 9" w:uiPriority="39"/>
-    <w:lsdException w:name="caption" w:uiPriority="35" w:qFormat="1"/>
-    <w:lsdException w:name="Title" w:semiHidden="0" w:uiPriority="10" w:unhideWhenUsed="0" w:qFormat="1"/>
-    <w:lsdException w:name="Default Paragraph Font" w:uiPriority="1"/>
-    <w:lsdException w:name="Subtitle" w:semiHidden="0" w:uiPriority="11" w:unhideWhenUsed="0" w:qFormat="1"/>
-    <w:lsdException w:name="Strong" w:semiHidden="0" w:uiPriority="22" w:unhideWhenUsed="0" w:qFormat="1"/>
-    <w:lsdException w:name="Emphasis" w:semiHidden="0" w:uiPriority="20" w:unhideWhenUsed="0" w:qFormat="1"/>
-    <w:lsdException w:name="Table Grid" w:semiHidden="0" w:uiPriority="59" w:unhideWhenUsed="0"/>
-    <w:lsdException w:name="Placeholder Text" w:unhideWhenUsed="0"/>
-    <w:lsdException w:name="No Spacing" w:semiHidden="0" w:uiPriority="1" w:unhideWhenUsed="0" w:qFormat="1"/>
-    <w:lsdException w:name="Light Shading" w:semiHidden="0" w:uiPriority="60" w:unhideWhenUsed="0"/>
-    <w:lsdException w:name="Light List" w:semiHidden="0" w:uiPriority="61" w:unhideWhenUsed="0"/>
-    <w:lsdException w:name="Light Grid" w:semiHidden="0" w:uiPriority="62" w:unhideWhenUsed="0"/>
-    <w:lsdException w:name="Medium Shading 1" w:semiHidden="0" w:uiPriority="63" w:unhideWhenUsed="0"/>
-    <w:lsdException w:name="Medium Shading 2" w:semiHidden="0" w:uiPriority="64" w:unhideWhenUsed="0"/>
-    <w:lsdException w:name="Medium List 1" w:semiHidden="0" w:uiPriority="65" w:unhideWhenUsed="0"/>
-    <w:lsdException w:name="Medium List 2" w:semiHidden="0" w:uiPriority="66" w:unhideWhenUsed="0"/>
-    <w:lsdException w:name="Medium Grid 1" w:semiHidden="0" w:uiPriority="67" w:unhideWhenUsed="0"/>
-    <w:lsdException w:name="Medium Grid 2" w:semiHidden="0" w:uiPriority="68" w:unhideWhenUsed="0"/>
-    <w:lsdException w:name="Medium Grid 3" w:semiHidden="0" w:uiPriority="69" w:unhideWhenUsed="0"/>
-    <w:lsdException w:name="Dark List" w:semiHidden="0" w:uiPriority="70" w:unhideWhenUsed="0"/>
-    <w:lsdException w:name="Colorful Shading" w:semiHidden="0" w:uiPriority="71" w:unhideWhenUsed="0"/>
-    <w:lsdException w:name="Colorful List" w:semiHidden="0" w:uiPriority="72" w:unhideWhenUsed="0"/>
-    <w:lsdException w:name="Colorful Grid" w:semiHidden="0" w:uiPriority="73" w:unhideWhenUsed="0"/>
-    <w:lsdException w:name="Light Shading Accent 1" w:semiHidden="0" w:uiPriority="60" w:unhideWhenUsed="0"/>
-    <w:lsdException w:name="Light List Accent 1" w:semiHidden="0" w:uiPriority="61" w:unhideWhenUsed="0"/>
-    <w:lsdException w:name="Light Grid Accent 1" w:semiHidden="0" w:uiPriority="62" w:unhideWhenUsed="0"/>
-    <w:lsdException w:name="Medium Shading 1 Accent 1" w:semiHidden="0" w:uiPriority="63" w:unhideWhenUsed="0"/>
-    <w:lsdException w:name="Medium Shading 2 Accent 1" w:semiHidden="0" w:uiPriority="64" w:unhideWhenUsed="0"/>
-    <w:lsdException w:name="Medium List 1 Accent 1" w:semiHidden="0" w:uiPriority="65" w:unhideWhenUsed="0"/>
-    <w:lsdException w:name="Revision" w:unhideWhenUsed="0"/>
-    <w:lsdException w:name="List Paragraph" w:semiHidden="0" w:uiPriority="34" w:unhideWhenUsed="0" w:qFormat="1"/>
-    <w:lsdException w:name="Quote" w:semiHidden="0" w:uiPriority="29" w:unhideWhenUsed="0" w:qFormat="1"/>
-    <w:lsdException w:name="Intense Quote" w:semiHidden="0" w:uiPriority="30" w:unhideWhenUsed="0" w:qFormat="1"/>
-    <w:lsdException w:name="Medium List 2 Accent 1" w:semiHidden="0" w:uiPriority="66" w:unhideWhenUsed="0"/>
-    <w:lsdException w:name="Medium Grid 1 Accent 1" w:semiHidden="0" w:uiPriority="67" w:unhideWhenUsed="0"/>
-    <w:lsdException w:name="Medium Grid 2 Accent 1" w:semiHidden="0" w:uiPriority="68" w:unhideWhenUsed="0"/>
-    <w:lsdException w:name="Medium Grid 3 Accent 1" w:semiHidden="0" w:uiPriority="69" w:unhideWhenUsed="0"/>
-    <w:lsdException w:name="Dark List Accent 1" w:semiHidden="0" w:uiPriority="70" w:unhideWhenUsed="0"/>
-    <w:lsdException w:name="Colorful Shading Accent 1" w:semiHidden="0" w:uiPriority="71" w:unhideWhenUsed="0"/>
-    <w:lsdException w:name="Colorful List Accent 1" w:semiHidden="0" w:uiPriority="72" w:unhideWhenUsed="0"/>
-    <w:lsdException w:name="Colorful Grid Accent 1" w:semiHidden="0" w:uiPriority="73" w:unhideWhenUsed="0"/>
-    <w:lsdException w:name="Light Shading Accent 2" w:semiHidden="0" w:uiPriority="60" w:unhideWhenUsed="0"/>
-    <w:lsdException w:name="Light List Accent 2" w:semiHidden="0" w:uiPriority="61" w:unhideWhenUsed="0"/>
-    <w:lsdException w:name="Light Grid Accent 2" w:semiHidden="0" w:uiPriority="62" w:unhideWhenUsed="0"/>
-    <w:lsdException w:name="Medium Shading 1 Accent 2" w:semiHidden="0" w:uiPriority="63" w:unhideWhenUsed="0"/>
-    <w:lsdException w:name="Medium Shading 2 Accent 2" w:semiHidden="0" w:uiPriority="64" w:unhideWhenUsed="0"/>
-    <w:lsdException w:name="Medium List 1 Accent 2" w:semiHidden="0" w:uiPriority="65" w:unhideWhenUsed="0"/>
-    <w:lsdException w:name="Medium List 2 Accent 2" w:semiHidden="0" w:uiPriority="66" w:unhideWhenUsed="0"/>
-    <w:lsdException w:name="Medium Grid 1 Accent 2" w:semiHidden="0" w:uiPriority="67" w:unhideWhenUsed="0"/>
-    <w:lsdException w:name="Medium Grid 2 Accent 2" w:semiHidden="0" w:uiPriority="68" w:unhideWhenUsed="0"/>
-    <w:lsdException w:name="Medium Grid 3 Accent 2" w:semiHidden="0" w:uiPriority="69" w:unhideWhenUsed="0"/>
-    <w:lsdException w:name="Dark List Accent 2" w:semiHidden="0" w:uiPriority="70" w:unhideWhenUsed="0"/>
-    <w:lsdException w:name="Colorful Shading Accent 2" w:semiHidden="0" w:uiPriority="71" w:unhideWhenUsed="0"/>
-    <w:lsdException w:name="Colorful List Accent 2" w:semiHidden="0" w:uiPriority="72" w:unhideWhenUsed="0"/>
-    <w:lsdException w:name="Colorful Grid Accent 2" w:semiHidden="0" w:uiPriority="73" w:unhideWhenUsed="0"/>
-    <w:lsdException w:name="Light Shading Accent 3" w:semiHidden="0" w:uiPriority="60" w:unhideWhenUsed="0"/>
-    <w:lsdException w:name="Light List Accent 3" w:semiHidden="0" w:uiPriority="61" w:unhideWhenUsed="0"/>
-    <w:lsdException w:name="Light Grid Accent 3" w:semiHidden="0" w:uiPriority="62" w:unhideWhenUsed="0"/>
-    <w:lsdException w:name="Medium Shading 1 Accent 3" w:semiHidden="0" w:uiPriority="63" w:unhideWhenUsed="0"/>
-    <w:lsdException w:name="Medium Shading 2 Accent 3" w:semiHidden="0" w:uiPriority="64" w:unhideWhenUsed="0"/>
-    <w:lsdException w:name="Medium List 1 Accent 3" w:semiHidden="0" w:uiPriority="65" w:unhideWhenUsed="0"/>
-    <w:lsdException w:name="Medium List 2 Accent 3" w:semiHidden="0" w:uiPriority="66" w:unhideWhenUsed="0"/>
-    <w:lsdException w:name="Medium Grid 1 Accent 3" w:semiHidden="0" w:uiPriority="67" w:unhideWhenUsed="0"/>
-    <w:lsdException w:name="Medium Grid 2 Accent 3" w:semiHidden="0" w:uiPriority="68" w:unhideWhenUsed="0"/>
-    <w:lsdException w:name="Medium Grid 3 Accent 3" w:semiHidden="0" w:uiPriority="69" w:unhideWhenUsed="0"/>
-    <w:lsdException w:name="Dark List Accent 3" w:semiHidden="0" w:uiPriority="70" w:unhideWhenUsed="0"/>
-    <w:lsdException w:name="Colorful Shading Accent 3" w:semiHidden="0" w:uiPriority="71" w:unhideWhenUsed="0"/>
-    <w:lsdException w:name="Colorful List Accent 3" w:semiHidden="0" w:uiPriority="72" w:unhideWhenUsed="0"/>
-    <w:lsdException w:name="Colorful Grid Accent 3" w:semiHidden="0" w:uiPriority="73" w:unhideWhenUsed="0"/>
-    <w:lsdException w:name="Light Shading Accent 4" w:semiHidden="0" w:uiPriority="60" w:unhideWhenUsed="0"/>
-    <w:lsdException w:name="Light List Accent 4" w:semiHidden="0" w:uiPriority="61" w:unhideWhenUsed="0"/>
-    <w:lsdException w:name="Light Grid Accent 4" w:semiHidden="0" w:uiPriority="62" w:unhideWhenUsed="0"/>
-    <w:lsdException w:name="Medium Shading 1 Accent 4" w:semiHidden="0" w:uiPriority="63" w:unhideWhenUsed="0"/>
-    <w:lsdException w:name="Medium Shading 2 Accent 4" w:semiHidden="0" w:uiPriority="64" w:unhideWhenUsed="0"/>
-    <w:lsdException w:name="Medium List 1 Accent 4" w:semiHidden="0" w:uiPriority="65" w:unhideWhenUsed="0"/>
-    <w:lsdException w:name="Medium List 2 Accent 4" w:semiHidden="0" w:uiPriority="66" w:unhideWhenUsed="0"/>
-    <w:lsdException w:name="Medium Grid 1 Accent 4" w:semiHidden="0" w:uiPriority="67" w:unhideWhenUsed="0"/>
-    <w:lsdException w:name="Medium Grid 2 Accent 4" w:semiHidden="0" w:uiPriority="68" w:unhideWhenUsed="0"/>
-    <w:lsdException w:name="Medium Grid 3 Accent 4" w:semiHidden="0" w:uiPriority="69" w:unhideWhenUsed="0"/>
-    <w:lsdException w:name="Dark List Accent 4" w:semiHidden="0" w:uiPriority="70" w:unhideWhenUsed="0"/>
-    <w:lsdException w:name="Colorful Shading Accent 4" w:semiHidden="0" w:uiPriority="71" w:unhideWhenUsed="0"/>
-    <w:lsdException w:name="Colorful List Accent 4" w:semiHidden="0" w:uiPriority="72" w:unhideWhenUsed="0"/>
-    <w:lsdException w:name="Colorful Grid Accent 4" w:semiHidden="0" w:uiPriority="73" w:unhideWhenUsed="0"/>
-    <w:lsdException w:name="Light Shading Accent 5" w:semiHidden="0" w:uiPriority="60" w:unhideWhenUsed="0"/>
-    <w:lsdException w:name="Light List Accent 5" w:semiHidden="0" w:uiPriority="61" w:unhideWhenUsed="0"/>
-    <w:lsdException w:name="Light Grid Accent 5" w:semiHidden="0" w:uiPriority="62" w:unhideWhenUsed="0"/>
-    <w:lsdException w:name="Medium Shading 1 Accent 5" w:semiHidden="0" w:uiPriority="63" w:unhideWhenUsed="0"/>
-    <w:lsdException w:name="Medium Shading 2 Accent 5" w:semiHidden="0" w:uiPriority="64" w:unhideWhenUsed="0"/>
-    <w:lsdException w:name="Medium List 1 Accent 5" w:semiHidden="0" w:uiPriority="65" w:unhideWhenUsed="0"/>
-    <w:lsdException w:name="Medium List 2 Accent 5" w:semiHidden="0" w:uiPriority="66" w:unhideWhenUsed="0"/>
-    <w:lsdException w:name="Medium Grid 1 Accent 5" w:semiHidden="0" w:uiPriority="67" w:unhideWhenUsed="0"/>
-    <w:lsdException w:name="Medium Grid 2 Accent 5" w:semiHidden="0" w:uiPriority="68" w:unhideWhenUsed="0"/>
-    <w:lsdException w:name="Medium Grid 3 Accent 5" w:semiHidden="0" w:uiPriority="69" w:unhideWhenUsed="0"/>
-    <w:lsdException w:name="Dark List Accent 5" w:semiHidden="0" w:uiPriority="70" w:unhideWhenUsed="0"/>
-    <w:lsdException w:name="Colorful Shading Accent 5" w:semiHidden="0" w:uiPriority="71" w:unhideWhenUsed="0"/>
-    <w:lsdException w:name="Colorful List Accent 5" w:semiHidden="0" w:uiPriority="72" w:unhideWhenUsed="0"/>
-    <w:lsdException w:name="Colorful Grid Accent 5" w:semiHidden="0" w:uiPriority="73" w:unhideWhenUsed="0"/>
-    <w:lsdException w:name="Light Shading Accent 6" w:semiHidden="0" w:uiPriority="60" w:unhideWhenUsed="0"/>
-    <w:lsdException w:name="Light List Accent 6" w:semiHidden="0" w:uiPriority="61" w:unhideWhenUsed="0"/>
-    <w:lsdException w:name="Light Grid Accent 6" w:semiHidden="0" w:uiPriority="62" w:unhideWhenUsed="0"/>
-    <w:lsdException w:name="Medium Shading 1 Accent 6" w:semiHidden="0" w:uiPriority="63" w:unhideWhenUsed="0"/>
-    <w:lsdException w:name="Medium Shading 2 Accent 6" w:semiHidden="0" w:uiPriority="64" w:unhideWhenUsed="0"/>
-    <w:lsdException w:name="Medium List 1 Accent 6" w:semiHidden="0" w:uiPriority="65" w:unhideWhenUsed="0"/>
-    <w:lsdException w:name="Medium List 2 Accent 6" w:semiHidden="0" w:uiPriority="66" w:unhideWhenUsed="0"/>
-    <w:lsdException w:name="Medium Grid 1 Accent 6" w:semiHidden="0" w:uiPriority="67" w:unhideWhenUsed="0"/>
-    <w:lsdException w:name="Medium Grid 2 Accent 6" w:semiHidden="0" w:uiPriority="68" w:unhideWhenUsed="0"/>
-    <w:lsdException w:name="Medium Grid 3 Accent 6" w:semiHidden="0" w:uiPriority="69" w:unhideWhenUsed="0"/>
-    <w:lsdException w:name="Dark List Accent 6" w:semiHidden="0" w:uiPriority="70" w:unhideWhenUsed="0"/>
-    <w:lsdException w:name="Colorful Shading Accent 6" w:semiHidden="0" w:uiPriority="71" w:unhideWhenUsed="0"/>
-    <w:lsdException w:name="Colorful List Accent 6" w:semiHidden="0" w:uiPriority="72" w:unhideWhenUsed="0"/>
-    <w:lsdException w:name="Colorful Grid Accent 6" w:semiHidden="0" w:uiPriority="73" w:unhideWhenUsed="0"/>
-    <w:lsdException w:name="Subtle Emphasis" w:semiHidden="0" w:uiPriority="19" w:unhideWhenUsed="0" w:qFormat="1"/>
-    <w:lsdException w:name="Intense Emphasis" w:semiHidden="0" w:uiPriority="21" w:unhideWhenUsed="0" w:qFormat="1"/>
-    <w:lsdException w:name="Subtle Reference" w:semiHidden="0" w:uiPriority="31" w:unhideWhenUsed="0" w:qFormat="1"/>
-    <w:lsdException w:name="Intense Reference" w:semiHidden="0" w:uiPriority="32" w:unhideWhenUsed="0" w:qFormat="1"/>
-    <w:lsdException w:name="Book Title" w:semiHidden="0" w:uiPriority="33" w:unhideWhenUsed="0" w:qFormat="1"/>
-    <w:lsdException w:name="Bibliography" w:uiPriority="37"/>
-    <w:lsdException w:name="TOC Heading" w:uiPriority="39" w:qFormat="1"/>
+  <w:latentStyles w:defLockedState="0" w:defUIPriority="99" w:defSemiHidden="0" w:defUnhideWhenUsed="0" w:defQFormat="0" w:count="371">
+    <w:lsdException w:name="Normal" w:uiPriority="0" w:qFormat="1"/>
+    <w:lsdException w:name="heading 1" w:uiPriority="9" w:qFormat="1"/>
+    <w:lsdException w:name="heading 2" w:semiHidden="1" w:uiPriority="0" w:unhideWhenUsed="1" w:qFormat="1"/>
+    <w:lsdException w:name="heading 3" w:semiHidden="1" w:uiPriority="9" w:unhideWhenUsed="1" w:qFormat="1"/>
+    <w:lsdException w:name="heading 4" w:semiHidden="1" w:uiPriority="9" w:unhideWhenUsed="1" w:qFormat="1"/>
+    <w:lsdException w:name="heading 5" w:semiHidden="1" w:uiPriority="9" w:unhideWhenUsed="1" w:qFormat="1"/>
+    <w:lsdException w:name="heading 6" w:semiHidden="1" w:uiPriority="9" w:unhideWhenUsed="1" w:qFormat="1"/>
+    <w:lsdException w:name="heading 7" w:semiHidden="1" w:uiPriority="9" w:unhideWhenUsed="1" w:qFormat="1"/>
+    <w:lsdException w:name="heading 8" w:semiHidden="1" w:uiPriority="9" w:unhideWhenUsed="1" w:qFormat="1"/>
+    <w:lsdException w:name="heading 9" w:semiHidden="1" w:uiPriority="9" w:unhideWhenUsed="1" w:qFormat="1"/>
+    <w:lsdException w:name="index 1" w:semiHidden="1" w:unhideWhenUsed="1"/>
+    <w:lsdException w:name="index 2" w:semiHidden="1" w:unhideWhenUsed="1"/>
+    <w:lsdException w:name="index 3" w:semiHidden="1" w:unhideWhenUsed="1"/>
+    <w:lsdException w:name="index 4" w:semiHidden="1" w:unhideWhenUsed="1"/>
+    <w:lsdException w:name="index 5" w:semiHidden="1" w:unhideWhenUsed="1"/>
+    <w:lsdException w:name="index 6" w:semiHidden="1" w:unhideWhenUsed="1"/>
+    <w:lsdException w:name="index 7" w:semiHidden="1" w:unhideWhenUsed="1"/>
+    <w:lsdException w:name="index 8" w:semiHidden="1" w:unhideWhenUsed="1"/>
+    <w:lsdException w:name="index 9" w:semiHidden="1" w:unhideWhenUsed="1"/>
+    <w:lsdException w:name="toc 1" w:semiHidden="1" w:uiPriority="39" w:unhideWhenUsed="1"/>
+    <w:lsdException w:name="toc 2" w:semiHidden="1" w:uiPriority="39" w:unhideWhenUsed="1"/>
+    <w:lsdException w:name="toc 3" w:semiHidden="1" w:uiPriority="39" w:unhideWhenUsed="1"/>
+    <w:lsdException w:name="toc 4" w:semiHidden="1" w:uiPriority="39" w:unhideWhenUsed="1"/>
+    <w:lsdException w:name="toc 5" w:semiHidden="1" w:uiPriority="39" w:unhideWhenUsed="1"/>
+    <w:lsdException w:name="toc 6" w:semiHidden="1" w:uiPriority="39" w:unhideWhenUsed="1"/>
+    <w:lsdException w:name="toc 7" w:semiHidden="1" w:uiPriority="39" w:unhideWhenUsed="1"/>
+    <w:lsdException w:name="toc 8" w:semiHidden="1" w:uiPriority="39" w:unhideWhenUsed="1"/>
+    <w:lsdException w:name="toc 9" w:semiHidden="1" w:uiPriority="39" w:unhideWhenUsed="1"/>
+    <w:lsdException w:name="Normal Indent" w:semiHidden="1" w:unhideWhenUsed="1"/>
+    <w:lsdException w:name="footnote text" w:semiHidden="1" w:unhideWhenUsed="1"/>
+    <w:lsdException w:name="annotation text" w:semiHidden="1" w:unhideWhenUsed="1"/>
+    <w:lsdException w:name="header" w:semiHidden="1" w:unhideWhenUsed="1"/>
+    <w:lsdException w:name="footer" w:semiHidden="1" w:unhideWhenUsed="1"/>
+    <w:lsdException w:name="index heading" w:semiHidden="1" w:unhideWhenUsed="1"/>
+    <w:lsdException w:name="caption" w:semiHidden="1" w:uiPriority="35" w:unhideWhenUsed="1" w:qFormat="1"/>
+    <w:lsdException w:name="table of figures" w:semiHidden="1" w:unhideWhenUsed="1"/>
+    <w:lsdException w:name="envelope address" w:semiHidden="1" w:unhideWhenUsed="1"/>
+    <w:lsdException w:name="envelope return" w:semiHidden="1" w:unhideWhenUsed="1"/>
+    <w:lsdException w:name="footnote reference" w:semiHidden="1" w:unhideWhenUsed="1"/>
+    <w:lsdException w:name="annotation reference" w:semiHidden="1" w:unhideWhenUsed="1"/>
+    <w:lsdException w:name="line number" w:semiHidden="1" w:unhideWhenUsed="1"/>
+    <w:lsdException w:name="page number" w:semiHidden="1" w:unhideWhenUsed="1"/>
+    <w:lsdException w:name="endnote reference" w:semiHidden="1" w:unhideWhenUsed="1"/>
+    <w:lsdException w:name="endnote text" w:semiHidden="1" w:unhideWhenUsed="1"/>
+    <w:lsdException w:name="table of authorities" w:semiHidden="1" w:unhideWhenUsed="1"/>
+    <w:lsdException w:name="macro" w:semiHidden="1" w:unhideWhenUsed="1"/>
+    <w:lsdException w:name="toa heading" w:semiHidden="1" w:unhideWhenUsed="1"/>
+    <w:lsdException w:name="List" w:semiHidden="1" w:unhideWhenUsed="1"/>
+    <w:lsdException w:name="List Bullet" w:semiHidden="1" w:unhideWhenUsed="1"/>
+    <w:lsdException w:name="List Number" w:semiHidden="1" w:unhideWhenUsed="1"/>
+    <w:lsdException w:name="List 2" w:semiHidden="1" w:unhideWhenUsed="1"/>
+    <w:lsdException w:name="List 3" w:semiHidden="1" w:unhideWhenUsed="1"/>
+    <w:lsdException w:name="List 4" w:semiHidden="1" w:unhideWhenUsed="1"/>
+    <w:lsdException w:name="List 5" w:semiHidden="1" w:unhideWhenUsed="1"/>
+    <w:lsdException w:name="List Bullet 2" w:semiHidden="1" w:unhideWhenUsed="1"/>
+    <w:lsdException w:name="List Bullet 3" w:semiHidden="1" w:unhideWhenUsed="1"/>
+    <w:lsdException w:name="List Bullet 4" w:semiHidden="1" w:unhideWhenUsed="1"/>
+    <w:lsdException w:name="List Bullet 5" w:semiHidden="1" w:unhideWhenUsed="1"/>
+    <w:lsdException w:name="List Number 2" w:semiHidden="1" w:unhideWhenUsed="1"/>
+    <w:lsdException w:name="List Number 3" w:semiHidden="1" w:unhideWhenUsed="1"/>
+    <w:lsdException w:name="List Number 4" w:semiHidden="1" w:unhideWhenUsed="1"/>
+    <w:lsdException w:name="List Number 5" w:semiHidden="1" w:unhideWhenUsed="1"/>
+    <w:lsdException w:name="Title" w:uiPriority="10" w:qFormat="1"/>
+    <w:lsdException w:name="Closing" w:semiHidden="1" w:unhideWhenUsed="1"/>
+    <w:lsdException w:name="Signature" w:semiHidden="1" w:unhideWhenUsed="1"/>
+    <w:lsdException w:name="Default Paragraph Font" w:semiHidden="1" w:uiPriority="1" w:unhideWhenUsed="1"/>
+    <w:lsdException w:name="Body Text" w:semiHidden="1" w:unhideWhenUsed="1"/>
+    <w:lsdException w:name="Body Text Indent" w:semiHidden="1" w:unhideWhenUsed="1"/>
+    <w:lsdException w:name="List Continue" w:semiHidden="1" w:unhideWhenUsed="1"/>
+    <w:lsdException w:name="List Continue 2" w:semiHidden="1" w:unhideWhenUsed="1"/>
+    <w:lsdException w:name="List Continue 3" w:semiHidden="1" w:unhideWhenUsed="1"/>
+    <w:lsdException w:name="List Continue 4" w:semiHidden="1" w:unhideWhenUsed="1"/>
+    <w:lsdException w:name="List Continue 5" w:semiHidden="1" w:unhideWhenUsed="1"/>
+    <w:lsdException w:name="Message Header" w:semiHidden="1" w:unhideWhenUsed="1"/>
+    <w:lsdException w:name="Subtitle" w:uiPriority="11" w:qFormat="1"/>
+    <w:lsdException w:name="Salutation" w:semiHidden="1" w:unhideWhenUsed="1"/>
+    <w:lsdException w:name="Date" w:semiHidden="1" w:unhideWhenUsed="1"/>
+    <w:lsdException w:name="Body Text First Indent" w:semiHidden="1" w:unhideWhenUsed="1"/>
+    <w:lsdException w:name="Body Text First Indent 2" w:semiHidden="1" w:unhideWhenUsed="1"/>
+    <w:lsdException w:name="Note Heading" w:semiHidden="1" w:unhideWhenUsed="1"/>
+    <w:lsdException w:name="Body Text 2" w:semiHidden="1" w:unhideWhenUsed="1"/>
+    <w:lsdException w:name="Body Text 3" w:semiHidden="1" w:unhideWhenUsed="1"/>
+    <w:lsdException w:name="Body Text Indent 2" w:semiHidden="1" w:unhideWhenUsed="1"/>
+    <w:lsdException w:name="Body Text Indent 3" w:semiHidden="1" w:unhideWhenUsed="1"/>
+    <w:lsdException w:name="Block Text" w:semiHidden="1" w:unhideWhenUsed="1"/>
+    <w:lsdException w:name="Hyperlink" w:semiHidden="1" w:unhideWhenUsed="1"/>
+    <w:lsdException w:name="FollowedHyperlink" w:semiHidden="1" w:unhideWhenUsed="1"/>
+    <w:lsdException w:name="Strong" w:uiPriority="22" w:qFormat="1"/>
+    <w:lsdException w:name="Emphasis" w:uiPriority="20" w:qFormat="1"/>
+    <w:lsdException w:name="Document Map" w:semiHidden="1" w:unhideWhenUsed="1"/>
+    <w:lsdException w:name="Plain Text" w:semiHidden="1" w:unhideWhenUsed="1"/>
+    <w:lsdException w:name="E-mail Signature" w:semiHidden="1" w:unhideWhenUsed="1"/>
+    <w:lsdException w:name="HTML Top of Form" w:semiHidden="1" w:unhideWhenUsed="1"/>
+    <w:lsdException w:name="HTML Bottom of Form" w:semiHidden="1" w:unhideWhenUsed="1"/>
+    <w:lsdException w:name="Normal (Web)" w:semiHidden="1" w:unhideWhenUsed="1"/>
+    <w:lsdException w:name="HTML Acronym" w:semiHidden="1" w:unhideWhenUsed="1"/>
+    <w:lsdException w:name="HTML Address" w:semiHidden="1" w:unhideWhenUsed="1"/>
+    <w:lsdException w:name="HTML Cite" w:semiHidden="1" w:unhideWhenUsed="1"/>
+    <w:lsdException w:name="HTML Code" w:semiHidden="1" w:unhideWhenUsed="1"/>
+    <w:lsdException w:name="HTML Definition" w:semiHidden="1" w:unhideWhenUsed="1"/>
+    <w:lsdException w:name="HTML Keyboard" w:semiHidden="1" w:unhideWhenUsed="1"/>
+    <w:lsdException w:name="HTML Preformatted" w:semiHidden="1" w:unhideWhenUsed="1"/>
+    <w:lsdException w:name="HTML Sample" w:semiHidden="1" w:unhideWhenUsed="1"/>
+    <w:lsdException w:name="HTML Typewriter" w:semiHidden="1" w:unhideWhenUsed="1"/>
+    <w:lsdException w:name="HTML Variable" w:semiHidden="1" w:unhideWhenUsed="1"/>
+    <w:lsdException w:name="Normal Table" w:semiHidden="1" w:unhideWhenUsed="1"/>
+    <w:lsdException w:name="annotation subject" w:semiHidden="1" w:unhideWhenUsed="1"/>
+    <w:lsdException w:name="No List" w:semiHidden="1" w:unhideWhenUsed="1"/>
+    <w:lsdException w:name="Outline List 1" w:semiHidden="1" w:unhideWhenUsed="1"/>
+    <w:lsdException w:name="Outline List 2" w:semiHidden="1" w:unhideWhenUsed="1"/>
+    <w:lsdException w:name="Outline List 3" w:semiHidden="1" w:unhideWhenUsed="1"/>
+    <w:lsdException w:name="Table Simple 1" w:semiHidden="1" w:unhideWhenUsed="1"/>
+    <w:lsdException w:name="Table Simple 2" w:semiHidden="1" w:unhideWhenUsed="1"/>
+    <w:lsdException w:name="Table Simple 3" w:semiHidden="1" w:unhideWhenUsed="1"/>
+    <w:lsdException w:name="Table Classic 1" w:semiHidden="1" w:unhideWhenUsed="1"/>
+    <w:lsdException w:name="Table Classic 2" w:semiHidden="1" w:unhideWhenUsed="1"/>
+    <w:lsdException w:name="Table Classic 3" w:semiHidden="1" w:unhideWhenUsed="1"/>
+    <w:lsdException w:name="Table Classic 4" w:semiHidden="1" w:unhideWhenUsed="1"/>
+    <w:lsdException w:name="Table Colorful 1" w:semiHidden="1" w:unhideWhenUsed="1"/>
+    <w:lsdException w:name="Table Colorful 2" w:semiHidden="1" w:unhideWhenUsed="1"/>
+    <w:lsdException w:name="Table Colorful 3" w:semiHidden="1" w:unhideWhenUsed="1"/>
+    <w:lsdException w:name="Table Columns 1" w:semiHidden="1" w:unhideWhenUsed="1"/>
+    <w:lsdException w:name="Table Columns 2" w:semiHidden="1" w:unhideWhenUsed="1"/>
+    <w:lsdException w:name="Table Columns 3" w:semiHidden="1" w:unhideWhenUsed="1"/>
+    <w:lsdException w:name="Table Columns 4" w:semiHidden="1" w:unhideWhenUsed="1"/>
+    <w:lsdException w:name="Table Columns 5" w:semiHidden="1" w:unhideWhenUsed="1"/>
+    <w:lsdException w:name="Table Grid 1" w:semiHidden="1" w:unhideWhenUsed="1"/>
+    <w:lsdException w:name="Table Grid 2" w:semiHidden="1" w:unhideWhenUsed="1"/>
+    <w:lsdException w:name="Table Grid 3" w:semiHidden="1" w:unhideWhenUsed="1"/>
+    <w:lsdException w:name="Table Grid 4" w:semiHidden="1" w:unhideWhenUsed="1"/>
+    <w:lsdException w:name="Table Grid 5" w:semiHidden="1" w:unhideWhenUsed="1"/>
+    <w:lsdException w:name="Table Grid 6" w:semiHidden="1" w:unhideWhenUsed="1"/>
+    <w:lsdException w:name="Table Grid 7" w:semiHidden="1" w:unhideWhenUsed="1"/>
+    <w:lsdException w:name="Table Grid 8" w:semiHidden="1" w:unhideWhenUsed="1"/>
+    <w:lsdException w:name="Table List 1" w:semiHidden="1" w:unhideWhenUsed="1"/>
+    <w:lsdException w:name="Table List 2" w:semiHidden="1" w:unhideWhenUsed="1"/>
+    <w:lsdException w:name="Table List 3" w:semiHidden="1" w:unhideWhenUsed="1"/>
+    <w:lsdException w:name="Table List 4" w:semiHidden="1" w:unhideWhenUsed="1"/>
+    <w:lsdException w:name="Table List 5" w:semiHidden="1" w:unhideWhenUsed="1"/>
+    <w:lsdException w:name="Table List 6" w:semiHidden="1" w:unhideWhenUsed="1"/>
+    <w:lsdException w:name="Table List 7" w:semiHidden="1" w:unhideWhenUsed="1"/>
+    <w:lsdException w:name="Table List 8" w:semiHidden="1" w:unhideWhenUsed="1"/>
+    <w:lsdException w:name="Table 3D effects 1" w:semiHidden="1" w:unhideWhenUsed="1"/>
+    <w:lsdException w:name="Table 3D effects 2" w:semiHidden="1" w:unhideWhenUsed="1"/>
+    <w:lsdException w:name="Table 3D effects 3" w:semiHidden="1" w:unhideWhenUsed="1"/>
+    <w:lsdException w:name="Table Contemporary" w:semiHidden="1" w:unhideWhenUsed="1"/>
+    <w:lsdException w:name="Table Elegant" w:semiHidden="1" w:unhideWhenUsed="1"/>
+    <w:lsdException w:name="Table Professional" w:semiHidden="1" w:unhideWhenUsed="1"/>
+    <w:lsdException w:name="Table Subtle 1" w:semiHidden="1" w:unhideWhenUsed="1"/>
+    <w:lsdException w:name="Table Subtle 2" w:semiHidden="1" w:unhideWhenUsed="1"/>
+    <w:lsdException w:name="Table Web 1" w:semiHidden="1" w:unhideWhenUsed="1"/>
+    <w:lsdException w:name="Table Web 2" w:semiHidden="1" w:unhideWhenUsed="1"/>
+    <w:lsdException w:name="Table Web 3" w:semiHidden="1" w:unhideWhenUsed="1"/>
+    <w:lsdException w:name="Balloon Text" w:semiHidden="1" w:unhideWhenUsed="1"/>
+    <w:lsdException w:name="Table Grid" w:uiPriority="59"/>
+    <w:lsdException w:name="Table Theme" w:semiHidden="1" w:unhideWhenUsed="1"/>
+    <w:lsdException w:name="Placeholder Text" w:semiHidden="1"/>
+    <w:lsdException w:name="No Spacing" w:uiPriority="1" w:qFormat="1"/>
+    <w:lsdException w:name="Light Shading" w:uiPriority="60"/>
+    <w:lsdException w:name="Light List" w:uiPriority="61"/>
+    <w:lsdException w:name="Light Grid" w:uiPriority="62"/>
+    <w:lsdException w:name="Medium Shading 1" w:uiPriority="63"/>
+    <w:lsdException w:name="Medium Shading 2" w:uiPriority="64"/>
+    <w:lsdException w:name="Medium List 1" w:uiPriority="65"/>
+    <w:lsdException w:name="Medium List 2" w:uiPriority="66"/>
+    <w:lsdException w:name="Medium Grid 1" w:uiPriority="67"/>
+    <w:lsdException w:name="Medium Grid 2" w:uiPriority="68"/>
+    <w:lsdException w:name="Medium Grid 3" w:uiPriority="69"/>
+    <w:lsdException w:name="Dark List" w:uiPriority="70"/>
+    <w:lsdException w:name="Colorful Shading" w:uiPriority="71"/>
+    <w:lsdException w:name="Colorful List" w:uiPriority="72"/>
+    <w:lsdException w:name="Colorful Grid" w:uiPriority="73"/>
+    <w:lsdException w:name="Light Shading Accent 1" w:uiPriority="60"/>
+    <w:lsdException w:name="Light List Accent 1" w:uiPriority="61"/>
+    <w:lsdException w:name="Light Grid Accent 1" w:uiPriority="62"/>
+    <w:lsdException w:name="Medium Shading 1 Accent 1" w:uiPriority="63"/>
+    <w:lsdException w:name="Medium Shading 2 Accent 1" w:uiPriority="64"/>
+    <w:lsdException w:name="Medium List 1 Accent 1" w:uiPriority="65"/>
+    <w:lsdException w:name="Revision" w:semiHidden="1"/>
+    <w:lsdException w:name="List Paragraph" w:uiPriority="34" w:qFormat="1"/>
+    <w:lsdException w:name="Quote" w:uiPriority="29" w:qFormat="1"/>
+    <w:lsdException w:name="Intense Quote" w:uiPriority="30" w:qFormat="1"/>
+    <w:lsdException w:name="Medium List 2 Accent 1" w:uiPriority="66"/>
+    <w:lsdException w:name="Medium Grid 1 Accent 1" w:uiPriority="67"/>
+    <w:lsdException w:name="Medium Grid 2 Accent 1" w:uiPriority="68"/>
+    <w:lsdException w:name="Medium Grid 3 Accent 1" w:uiPriority="69"/>
+    <w:lsdException w:name="Dark List Accent 1" w:uiPriority="70"/>
+    <w:lsdException w:name="Colorful Shading Accent 1" w:uiPriority="71"/>
+    <w:lsdException w:name="Colorful List Accent 1" w:uiPriority="72"/>
+    <w:lsdException w:name="Colorful Grid Accent 1" w:uiPriority="73"/>
+    <w:lsdException w:name="Light Shading Accent 2" w:uiPriority="60"/>
+    <w:lsdException w:name="Light List Accent 2" w:uiPriority="61"/>
+    <w:lsdException w:name="Light Grid Accent 2" w:uiPriority="62"/>
+    <w:lsdException w:name="Medium Shading 1 Accent 2" w:uiPriority="63"/>
+    <w:lsdException w:name="Medium Shading 2 Accent 2" w:uiPriority="64"/>
+    <w:lsdException w:name="Medium List 1 Accent 2" w:uiPriority="65"/>
+    <w:lsdException w:name="Medium List 2 Accent 2" w:uiPriority="66"/>
+    <w:lsdException w:name="Medium Grid 1 Accent 2" w:uiPriority="67"/>
+    <w:lsdException w:name="Medium Grid 2 Accent 2" w:uiPriority="68"/>
+    <w:lsdException w:name="Medium Grid 3 Accent 2" w:uiPriority="69"/>
+    <w:lsdException w:name="Dark List Accent 2" w:uiPriority="70"/>
+    <w:lsdException w:name="Colorful Shading Accent 2" w:uiPriority="71"/>
+    <w:lsdException w:name="Colorful List Accent 2" w:uiPriority="72"/>
+    <w:lsdException w:name="Colorful Grid Accent 2" w:uiPriority="73"/>
+    <w:lsdException w:name="Light Shading Accent 3" w:uiPriority="60"/>
+    <w:lsdException w:name="Light List Accent 3" w:uiPriority="61"/>
+    <w:lsdException w:name="Light Grid Accent 3" w:uiPriority="62"/>
+    <w:lsdException w:name="Medium Shading 1 Accent 3" w:uiPriority="63"/>
+    <w:lsdException w:name="Medium Shading 2 Accent 3" w:uiPriority="64"/>
+    <w:lsdException w:name="Medium List 1 Accent 3" w:uiPriority="65"/>
+    <w:lsdException w:name="Medium List 2 Accent 3" w:uiPriority="66"/>
+    <w:lsdException w:name="Medium Grid 1 Accent 3" w:uiPriority="67"/>
+    <w:lsdException w:name="Medium Grid 2 Accent 3" w:uiPriority="68"/>
+    <w:lsdException w:name="Medium Grid 3 Accent 3" w:uiPriority="69"/>
+    <w:lsdException w:name="Dark List Accent 3" w:uiPriority="70"/>
+    <w:lsdException w:name="Colorful Shading Accent 3" w:uiPriority="71"/>
+    <w:lsdException w:name="Colorful List Accent 3" w:uiPriority="72"/>
+    <w:lsdException w:name="Colorful Grid Accent 3" w:uiPriority="73"/>
+    <w:lsdException w:name="Light Shading Accent 4" w:uiPriority="60"/>
+    <w:lsdException w:name="Light List Accent 4" w:uiPriority="61"/>
+    <w:lsdException w:name="Light Grid Accent 4" w:uiPriority="62"/>
+    <w:lsdException w:name="Medium Shading 1 Accent 4" w:uiPriority="63"/>
+    <w:lsdException w:name="Medium Shading 2 Accent 4" w:uiPriority="64"/>
+    <w:lsdException w:name="Medium List 1 Accent 4" w:uiPriority="65"/>
+    <w:lsdException w:name="Medium List 2 Accent 4" w:uiPriority="66"/>
+    <w:lsdException w:name="Medium Grid 1 Accent 4" w:uiPriority="67"/>
+    <w:lsdException w:name="Medium Grid 2 Accent 4" w:uiPriority="68"/>
+    <w:lsdException w:name="Medium Grid 3 Accent 4" w:uiPriority="69"/>
+    <w:lsdException w:name="Dark List Accent 4" w:uiPriority="70"/>
+    <w:lsdException w:name="Colorful Shading Accent 4" w:uiPriority="71"/>
+    <w:lsdException w:name="Colorful List Accent 4" w:uiPriority="72"/>
+    <w:lsdException w:name="Colorful Grid Accent 4" w:uiPriority="73"/>
+    <w:lsdException w:name="Light Shading Accent 5" w:uiPriority="60"/>
+    <w:lsdException w:name="Light List Accent 5" w:uiPriority="61"/>
+    <w:lsdException w:name="Light Grid Accent 5" w:uiPriority="62"/>
+    <w:lsdException w:name="Medium Shading 1 Accent 5" w:uiPriority="63"/>
+    <w:lsdException w:name="Medium Shading 2 Accent 5" w:uiPriority="64"/>
+    <w:lsdException w:name="Medium List 1 Accent 5" w:uiPriority="65"/>
+    <w:lsdException w:name="Medium List 2 Accent 5" w:uiPriority="66"/>
+    <w:lsdException w:name="Medium Grid 1 Accent 5" w:uiPriority="67"/>
+    <w:lsdException w:name="Medium Grid 2 Accent 5" w:uiPriority="68"/>
+    <w:lsdException w:name="Medium Grid 3 Accent 5" w:uiPriority="69"/>
+    <w:lsdException w:name="Dark List Accent 5" w:uiPriority="70"/>
+    <w:lsdException w:name="Colorful Shading Accent 5" w:uiPriority="71"/>
+    <w:lsdException w:name="Colorful List Accent 5" w:uiPriority="72"/>
+    <w:lsdException w:name="Colorful Grid Accent 5" w:uiPriority="73"/>
+    <w:lsdException w:name="Light Shading Accent 6" w:uiPriority="60"/>
+    <w:lsdException w:name="Light List Accent 6" w:uiPriority="61"/>
+    <w:lsdException w:name="Light Grid Accent 6" w:uiPriority="62"/>
+    <w:lsdException w:name="Medium Shading 1 Accent 6" w:uiPriority="63"/>
+    <w:lsdException w:name="Medium Shading 2 Accent 6" w:uiPriority="64"/>
+    <w:lsdException w:name="Medium List 1 Accent 6" w:uiPriority="65"/>
+    <w:lsdException w:name="Medium List 2 Accent 6" w:uiPriority="66"/>
+    <w:lsdException w:name="Medium Grid 1 Accent 6" w:uiPriority="67"/>
+    <w:lsdException w:name="Medium Grid 2 Accent 6" w:uiPriority="68"/>
+    <w:lsdException w:name="Medium Grid 3 Accent 6" w:uiPriority="69"/>
+    <w:lsdException w:name="Dark List Accent 6" w:uiPriority="70"/>
+    <w:lsdException w:name="Colorful Shading Accent 6" w:uiPriority="71"/>
+    <w:lsdException w:name="Colorful List Accent 6" w:uiPriority="72"/>
+    <w:lsdException w:name="Colorful Grid Accent 6" w:uiPriority="73"/>
+    <w:lsdException w:name="Subtle Emphasis" w:uiPriority="19" w:qFormat="1"/>
+    <w:lsdException w:name="Intense Emphasis" w:uiPriority="21" w:qFormat="1"/>
+    <w:lsdException w:name="Subtle Reference" w:uiPriority="31" w:qFormat="1"/>
+    <w:lsdException w:name="Intense Reference" w:uiPriority="32" w:qFormat="1"/>
+    <w:lsdException w:name="Book Title" w:uiPriority="33" w:qFormat="1"/>
+    <w:lsdException w:name="Bibliography" w:semiHidden="1" w:uiPriority="37" w:unhideWhenUsed="1"/>
+    <w:lsdException w:name="TOC Heading" w:semiHidden="1" w:uiPriority="39" w:unhideWhenUsed="1" w:qFormat="1"/>
+    <w:lsdException w:name="Plain Table 1" w:uiPriority="41"/>
+    <w:lsdException w:name="Plain Table 2" w:uiPriority="42"/>
+    <w:lsdException w:name="Plain Table 3" w:uiPriority="43"/>
+    <w:lsdException w:name="Plain Table 4" w:uiPriority="44"/>
+    <w:lsdException w:name="Plain Table 5" w:uiPriority="45"/>
+    <w:lsdException w:name="Grid Table Light" w:uiPriority="40"/>
+    <w:lsdException w:name="Grid Table 1 Light" w:uiPriority="46"/>
+    <w:lsdException w:name="Grid Table 2" w:uiPriority="47"/>
+    <w:lsdException w:name="Grid Table 3" w:uiPriority="48"/>
+    <w:lsdException w:name="Grid Table 4" w:uiPriority="49"/>
+    <w:lsdException w:name="Grid Table 5 Dark" w:uiPriority="50"/>
+    <w:lsdException w:name="Grid Table 6 Colorful" w:uiPriority="51"/>
+    <w:lsdException w:name="Grid Table 7 Colorful" w:uiPriority="52"/>
+    <w:lsdException w:name="Grid Table 1 Light Accent 1" w:uiPriority="46"/>
+    <w:lsdException w:name="Grid Table 2 Accent 1" w:uiPriority="47"/>
+    <w:lsdException w:name="Grid Table 3 Accent 1" w:uiPriority="48"/>
+    <w:lsdException w:name="Grid Table 4 Accent 1" w:uiPriority="49"/>
+    <w:lsdException w:name="Grid Table 5 Dark Accent 1" w:uiPriority="50"/>
+    <w:lsdException w:name="Grid Table 6 Colorful Accent 1" w:uiPriority="51"/>
+    <w:lsdException w:name="Grid Table 7 Colorful Accent 1" w:uiPriority="52"/>
+    <w:lsdException w:name="Grid Table 1 Light Accent 2" w:uiPriority="46"/>
+    <w:lsdException w:name="Grid Table 2 Accent 2" w:uiPriority="47"/>
+    <w:lsdException w:name="Grid Table 3 Accent 2" w:uiPriority="48"/>
+    <w:lsdException w:name="Grid Table 4 Accent 2" w:uiPriority="49"/>
+    <w:lsdException w:name="Grid Table 5 Dark Accent 2" w:uiPriority="50"/>
+    <w:lsdException w:name="Grid Table 6 Colorful Accent 2" w:uiPriority="51"/>
+    <w:lsdException w:name="Grid Table 7 Colorful Accent 2" w:uiPriority="52"/>
+    <w:lsdException w:name="Grid Table 1 Light Accent 3" w:uiPriority="46"/>
+    <w:lsdException w:name="Grid Table 2 Accent 3" w:uiPriority="47"/>
+    <w:lsdException w:name="Grid Table 3 Accent 3" w:uiPriority="48"/>
+    <w:lsdException w:name="Grid Table 4 Accent 3" w:uiPriority="49"/>
+    <w:lsdException w:name="Grid Table 5 Dark Accent 3" w:uiPriority="50"/>
+    <w:lsdException w:name="Grid Table 6 Colorful Accent 3" w:uiPriority="51"/>
+    <w:lsdException w:name="Grid Table 7 Colorful Accent 3" w:uiPriority="52"/>
+    <w:lsdException w:name="Grid Table 1 Light Accent 4" w:uiPriority="46"/>
+    <w:lsdException w:name="Grid Table 2 Accent 4" w:uiPriority="47"/>
+    <w:lsdException w:name="Grid Table 3 Accent 4" w:uiPriority="48"/>
+    <w:lsdException w:name="Grid Table 4 Accent 4" w:uiPriority="49"/>
+    <w:lsdException w:name="Grid Table 5 Dark Accent 4" w:uiPriority="50"/>
+    <w:lsdException w:name="Grid Table 6 Colorful Accent 4" w:uiPriority="51"/>
+    <w:lsdException w:name="Grid Table 7 Colorful Accent 4" w:uiPriority="52"/>
+    <w:lsdException w:name="Grid Table 1 Light Accent 5" w:uiPriority="46"/>
+    <w:lsdException w:name="Grid Table 2 Accent 5" w:uiPriority="47"/>
+    <w:lsdException w:name="Grid Table 3 Accent 5" w:uiPriority="48"/>
+    <w:lsdException w:name="Grid Table 4 Accent 5" w:uiPriority="49"/>
+    <w:lsdException w:name="Grid Table 5 Dark Accent 5" w:uiPriority="50"/>
+    <w:lsdException w:name="Grid Table 6 Colorful Accent 5" w:uiPriority="51"/>
+    <w:lsdException w:name="Grid Table 7 Colorful Accent 5" w:uiPriority="52"/>
+    <w:lsdException w:name="Grid Table 1 Light Accent 6" w:uiPriority="46"/>
+    <w:lsdException w:name="Grid Table 2 Accent 6" w:uiPriority="47"/>
+    <w:lsdException w:name="Grid Table 3 Accent 6" w:uiPriority="48"/>
+    <w:lsdException w:name="Grid Table 4 Accent 6" w:uiPriority="49"/>
+    <w:lsdException w:name="Grid Table 5 Dark Accent 6" w:uiPriority="50"/>
+    <w:lsdException w:name="Grid Table 6 Colorful Accent 6" w:uiPriority="51"/>
+    <w:lsdException w:name="Grid Table 7 Colorful Accent 6" w:uiPriority="52"/>
+    <w:lsdException w:name="List Table 1 Light" w:uiPriority="46"/>
+    <w:lsdException w:name="List Table 2" w:uiPriority="47"/>
+    <w:lsdException w:name="List Table 3" w:uiPriority="48"/>
+    <w:lsdException w:name="List Table 4" w:uiPriority="49"/>
+    <w:lsdException w:name="List Table 5 Dark" w:uiPriority="50"/>
+    <w:lsdException w:name="List Table 6 Colorful" w:uiPriority="51"/>
+    <w:lsdException w:name="List Table 7 Colorful" w:uiPriority="52"/>
+    <w:lsdException w:name="List Table 1 Light Accent 1" w:uiPriority="46"/>
+    <w:lsdException w:name="List Table 2 Accent 1" w:uiPriority="47"/>
+    <w:lsdException w:name="List Table 3 Accent 1" w:uiPriority="48"/>
+    <w:lsdException w:name="List Table 4 Accent 1" w:uiPriority="49"/>
+    <w:lsdException w:name="List Table 5 Dark Accent 1" w:uiPriority="50"/>
+    <w:lsdException w:name="List Table 6 Colorful Accent 1" w:uiPriority="51"/>
+    <w:lsdException w:name="List Table 7 Colorful Accent 1" w:uiPriority="52"/>
+    <w:lsdException w:name="List Table 1 Light Accent 2" w:uiPriority="46"/>
+    <w:lsdException w:name="List Table 2 Accent 2" w:uiPriority="47"/>
+    <w:lsdException w:name="List Table 3 Accent 2" w:uiPriority="48"/>
+    <w:lsdException w:name="List Table 4 Accent 2" w:uiPriority="49"/>
+    <w:lsdException w:name="List Table 5 Dark Accent 2" w:uiPriority="50"/>
+    <w:lsdException w:name="List Table 6 Colorful Accent 2" w:uiPriority="51"/>
+    <w:lsdException w:name="List Table 7 Colorful Accent 2" w:uiPriority="52"/>
+    <w:lsdException w:name="List Table 1 Light Accent 3" w:uiPriority="46"/>
+    <w:lsdException w:name="List Table 2 Accent 3" w:uiPriority="47"/>
+    <w:lsdException w:name="List Table 3 Accent 3" w:uiPriority="48"/>
+    <w:lsdException w:name="List Table 4 Accent 3" w:uiPriority="49"/>
+    <w:lsdException w:name="List Table 5 Dark Accent 3" w:uiPriority="50"/>
+    <w:lsdException w:name="List Table 6 Colorful Accent 3" w:uiPriority="51"/>
+    <w:lsdException w:name="List Table 7 Colorful Accent 3" w:uiPriority="52"/>
+    <w:lsdException w:name="List Table 1 Light Accent 4" w:uiPriority="46"/>
+    <w:lsdException w:name="List Table 2 Accent 4" w:uiPriority="47"/>
+    <w:lsdException w:name="List Table 3 Accent 4" w:uiPriority="48"/>
+    <w:lsdException w:name="List Table 4 Accent 4" w:uiPriority="49"/>
+    <w:lsdException w:name="List Table 5 Dark Accent 4" w:uiPriority="50"/>
+    <w:lsdException w:name="List Table 6 Colorful Accent 4" w:uiPriority="51"/>
+    <w:lsdException w:name="List Table 7 Colorful Accent 4" w:uiPriority="52"/>
+    <w:lsdException w:name="List Table 1 Light Accent 5" w:uiPriority="46"/>
+    <w:lsdException w:name="List Table 2 Accent 5" w:uiPriority="47"/>
+    <w:lsdException w:name="List Table 3 Accent 5" w:uiPriority="48"/>
+    <w:lsdException w:name="List Table 4 Accent 5" w:uiPriority="49"/>
+    <w:lsdException w:name="List Table 5 Dark Accent 5" w:uiPriority="50"/>
+    <w:lsdException w:name="List Table 6 Colorful Accent 5" w:uiPriority="51"/>
+    <w:lsdException w:name="List Table 7 Colorful Accent 5" w:uiPriority="52"/>
+    <w:lsdException w:name="List Table 1 Light Accent 6" w:uiPriority="46"/>
+    <w:lsdException w:name="List Table 2 Accent 6" w:uiPriority="47"/>
+    <w:lsdException w:name="List Table 3 Accent 6" w:uiPriority="48"/>
+    <w:lsdException w:name="List Table 4 Accent 6" w:uiPriority="49"/>
+    <w:lsdException w:name="List Table 5 Dark Accent 6" w:uiPriority="50"/>
+    <w:lsdException w:name="List Table 6 Colorful Accent 6" w:uiPriority="51"/>
+    <w:lsdException w:name="List Table 7 Colorful Accent 6" w:uiPriority="52"/>
   </w:latentStyles>
   <w:style w:type="paragraph" w:default="1" w:styleId="Standard">
     <w:name w:val="Normal"/>
@@ -4687,7 +4941,6 @@
       <w:lang w:val="en-US"/>
     </w:rPr>
     <w:tblPr>
-      <w:tblInd w:w="0" w:type="dxa"/>
       <w:tblBorders>
         <w:top w:val="single" w:sz="4" w:space="0" w:color="DDDDDD"/>
         <w:left w:val="single" w:sz="4" w:space="0" w:color="DDDDDD"/>
@@ -4696,12 +4949,6 @@
         <w:insideH w:val="single" w:sz="4" w:space="0" w:color="DDDDDD"/>
         <w:insideV w:val="single" w:sz="4" w:space="0" w:color="DDDDDD"/>
       </w:tblBorders>
-      <w:tblCellMar>
-        <w:top w:w="0" w:type="dxa"/>
-        <w:left w:w="108" w:type="dxa"/>
-        <w:bottom w:w="0" w:type="dxa"/>
-        <w:right w:w="108" w:type="dxa"/>
-      </w:tblCellMar>
     </w:tblPr>
     <w:tblStylePr w:type="firstRow">
       <w:rPr>
@@ -4780,674 +5027,10 @@
     <w:tblPr>
       <w:tblStyleRowBandSize w:val="1"/>
       <w:tblStyleColBandSize w:val="1"/>
-      <w:tblInd w:w="0" w:type="dxa"/>
       <w:tblBorders>
         <w:top w:val="single" w:sz="8" w:space="0" w:color="000000" w:themeColor="text1"/>
         <w:bottom w:val="single" w:sz="8" w:space="0" w:color="000000" w:themeColor="text1"/>
       </w:tblBorders>
-      <w:tblCellMar>
-        <w:top w:w="0" w:type="dxa"/>
-        <w:left w:w="108" w:type="dxa"/>
-        <w:bottom w:w="0" w:type="dxa"/>
-        <w:right w:w="108" w:type="dxa"/>
-      </w:tblCellMar>
-    </w:tblPr>
-    <w:tblStylePr w:type="firstRow">
-      <w:pPr>
-        <w:spacing w:before="0" w:after="0" w:line="240" w:lineRule="auto"/>
-      </w:pPr>
-      <w:rPr>
-        <w:b/>
-        <w:bCs/>
-      </w:rPr>
-      <w:tblPr/>
-      <w:tcPr>
-        <w:tcBorders>
-          <w:top w:val="single" w:sz="8" w:space="0" w:color="000000" w:themeColor="text1"/>
-          <w:left w:val="nil"/>
-          <w:bottom w:val="single" w:sz="8" w:space="0" w:color="000000" w:themeColor="text1"/>
-          <w:right w:val="nil"/>
-          <w:insideH w:val="nil"/>
-          <w:insideV w:val="nil"/>
-        </w:tcBorders>
-      </w:tcPr>
-    </w:tblStylePr>
-    <w:tblStylePr w:type="lastRow">
-      <w:pPr>
-        <w:spacing w:before="0" w:after="0" w:line="240" w:lineRule="auto"/>
-      </w:pPr>
-      <w:rPr>
-        <w:b/>
-        <w:bCs/>
-      </w:rPr>
-      <w:tblPr/>
-      <w:tcPr>
-        <w:tcBorders>
-          <w:top w:val="single" w:sz="8" w:space="0" w:color="000000" w:themeColor="text1"/>
-          <w:left w:val="nil"/>
-          <w:bottom w:val="single" w:sz="8" w:space="0" w:color="000000" w:themeColor="text1"/>
-          <w:right w:val="nil"/>
-          <w:insideH w:val="nil"/>
-          <w:insideV w:val="nil"/>
-        </w:tcBorders>
-      </w:tcPr>
-    </w:tblStylePr>
-    <w:tblStylePr w:type="firstCol">
-      <w:rPr>
-        <w:b/>
-        <w:bCs/>
-      </w:rPr>
-    </w:tblStylePr>
-    <w:tblStylePr w:type="lastCol">
-      <w:rPr>
-        <w:b/>
-        <w:bCs/>
-      </w:rPr>
-    </w:tblStylePr>
-    <w:tblStylePr w:type="band1Vert">
-      <w:tblPr/>
-      <w:tcPr>
-        <w:tcBorders>
-          <w:left w:val="nil"/>
-          <w:right w:val="nil"/>
-          <w:insideH w:val="nil"/>
-          <w:insideV w:val="nil"/>
-        </w:tcBorders>
-        <w:shd w:val="clear" w:color="auto" w:fill="C0C0C0" w:themeFill="text1" w:themeFillTint="3F"/>
-      </w:tcPr>
-    </w:tblStylePr>
-    <w:tblStylePr w:type="band1Horz">
-      <w:tblPr/>
-      <w:tcPr>
-        <w:tcBorders>
-          <w:left w:val="nil"/>
-          <w:right w:val="nil"/>
-          <w:insideH w:val="nil"/>
-          <w:insideV w:val="nil"/>
-        </w:tcBorders>
-        <w:shd w:val="clear" w:color="auto" w:fill="C0C0C0" w:themeFill="text1" w:themeFillTint="3F"/>
-      </w:tcPr>
-    </w:tblStylePr>
-  </w:style>
-  <w:style w:type="character" w:customStyle="1" w:styleId="DatumabSeite2">
-    <w:name w:val="Datum ab Seite 2"/>
-    <w:basedOn w:val="Absatz-Standardschriftart"/>
-    <w:uiPriority w:val="1"/>
-    <w:semiHidden/>
-    <w:rsid w:val="00733D05"/>
-    <w:rPr>
-      <w:color w:val="000000" w:themeColor="text1"/>
-      <w:spacing w:val="40"/>
-      <w:sz w:val="20"/>
-    </w:rPr>
-  </w:style>
-</w:styles>
-</file>
-
-<file path=word/stylesWithEffects.xml><?xml version="1.0" encoding="utf-8"?>
-<w:styles xmlns:wpc="http://schemas.microsoft.com/office/word/2010/wordprocessingCanvas" xmlns:mc="http://schemas.openxmlformats.org/markup-compatibility/2006" xmlns:o="urn:schemas-microsoft-com:office:office" xmlns:r="http://schemas.openxmlformats.org/officeDocument/2006/relationships" xmlns:m="http://schemas.openxmlformats.org/officeDocument/2006/math" xmlns:v="urn:schemas-microsoft-com:vml" xmlns:wp14="http://schemas.microsoft.com/office/word/2010/wordprocessingDrawing" xmlns:wp="http://schemas.openxmlformats.org/drawingml/2006/wordprocessingDrawing" xmlns:w10="urn:schemas-microsoft-com:office:word" xmlns:w="http://schemas.openxmlformats.org/wordprocessingml/2006/main" xmlns:w14="http://schemas.microsoft.com/office/word/2010/wordml" xmlns:wpg="http://schemas.microsoft.com/office/word/2010/wordprocessingGroup" xmlns:wpi="http://schemas.microsoft.com/office/word/2010/wordprocessingInk" xmlns:wne="http://schemas.microsoft.com/office/word/2006/wordml" xmlns:wps="http://schemas.microsoft.com/office/word/2010/wordprocessingShape" mc:Ignorable="w14 wp14">
-  <w:docDefaults>
-    <w:rPrDefault>
-      <w:rPr>
-        <w:rFonts w:asciiTheme="minorHAnsi" w:eastAsiaTheme="minorHAnsi" w:hAnsiTheme="minorHAnsi" w:cstheme="minorBidi"/>
-        <w:sz w:val="22"/>
-        <w:szCs w:val="22"/>
-        <w:lang w:val="de-DE" w:eastAsia="en-US" w:bidi="ar-SA"/>
-      </w:rPr>
-    </w:rPrDefault>
-    <w:pPrDefault>
-      <w:pPr>
-        <w:spacing w:after="200" w:line="276" w:lineRule="auto"/>
-      </w:pPr>
-    </w:pPrDefault>
-  </w:docDefaults>
-  <w:latentStyles w:defLockedState="0" w:defUIPriority="99" w:defSemiHidden="1" w:defUnhideWhenUsed="1" w:defQFormat="0" w:count="267">
-    <w:lsdException w:name="Normal" w:semiHidden="0" w:uiPriority="0" w:unhideWhenUsed="0" w:qFormat="1"/>
-    <w:lsdException w:name="heading 1" w:semiHidden="0" w:uiPriority="9" w:unhideWhenUsed="0" w:qFormat="1"/>
-    <w:lsdException w:name="heading 2" w:uiPriority="0" w:qFormat="1"/>
-    <w:lsdException w:name="heading 3" w:uiPriority="9" w:qFormat="1"/>
-    <w:lsdException w:name="heading 4" w:uiPriority="9" w:qFormat="1"/>
-    <w:lsdException w:name="heading 5" w:uiPriority="9" w:qFormat="1"/>
-    <w:lsdException w:name="heading 6" w:uiPriority="9" w:qFormat="1"/>
-    <w:lsdException w:name="heading 7" w:uiPriority="9" w:qFormat="1"/>
-    <w:lsdException w:name="heading 8" w:uiPriority="9" w:qFormat="1"/>
-    <w:lsdException w:name="heading 9" w:uiPriority="9" w:qFormat="1"/>
-    <w:lsdException w:name="toc 1" w:uiPriority="39"/>
-    <w:lsdException w:name="toc 2" w:uiPriority="39"/>
-    <w:lsdException w:name="toc 3" w:uiPriority="39"/>
-    <w:lsdException w:name="toc 4" w:uiPriority="39"/>
-    <w:lsdException w:name="toc 5" w:uiPriority="39"/>
-    <w:lsdException w:name="toc 6" w:uiPriority="39"/>
-    <w:lsdException w:name="toc 7" w:uiPriority="39"/>
-    <w:lsdException w:name="toc 8" w:uiPriority="39"/>
-    <w:lsdException w:name="toc 9" w:uiPriority="39"/>
-    <w:lsdException w:name="caption" w:uiPriority="35" w:qFormat="1"/>
-    <w:lsdException w:name="Title" w:semiHidden="0" w:uiPriority="10" w:unhideWhenUsed="0" w:qFormat="1"/>
-    <w:lsdException w:name="Default Paragraph Font" w:uiPriority="1"/>
-    <w:lsdException w:name="Subtitle" w:semiHidden="0" w:uiPriority="11" w:unhideWhenUsed="0" w:qFormat="1"/>
-    <w:lsdException w:name="Strong" w:semiHidden="0" w:uiPriority="22" w:unhideWhenUsed="0" w:qFormat="1"/>
-    <w:lsdException w:name="Emphasis" w:semiHidden="0" w:uiPriority="20" w:unhideWhenUsed="0" w:qFormat="1"/>
-    <w:lsdException w:name="Table Grid" w:semiHidden="0" w:uiPriority="59" w:unhideWhenUsed="0"/>
-    <w:lsdException w:name="Placeholder Text" w:unhideWhenUsed="0"/>
-    <w:lsdException w:name="No Spacing" w:semiHidden="0" w:uiPriority="1" w:unhideWhenUsed="0" w:qFormat="1"/>
-    <w:lsdException w:name="Light Shading" w:semiHidden="0" w:uiPriority="60" w:unhideWhenUsed="0"/>
-    <w:lsdException w:name="Light List" w:semiHidden="0" w:uiPriority="61" w:unhideWhenUsed="0"/>
-    <w:lsdException w:name="Light Grid" w:semiHidden="0" w:uiPriority="62" w:unhideWhenUsed="0"/>
-    <w:lsdException w:name="Medium Shading 1" w:semiHidden="0" w:uiPriority="63" w:unhideWhenUsed="0"/>
-    <w:lsdException w:name="Medium Shading 2" w:semiHidden="0" w:uiPriority="64" w:unhideWhenUsed="0"/>
-    <w:lsdException w:name="Medium List 1" w:semiHidden="0" w:uiPriority="65" w:unhideWhenUsed="0"/>
-    <w:lsdException w:name="Medium List 2" w:semiHidden="0" w:uiPriority="66" w:unhideWhenUsed="0"/>
-    <w:lsdException w:name="Medium Grid 1" w:semiHidden="0" w:uiPriority="67" w:unhideWhenUsed="0"/>
-    <w:lsdException w:name="Medium Grid 2" w:semiHidden="0" w:uiPriority="68" w:unhideWhenUsed="0"/>
-    <w:lsdException w:name="Medium Grid 3" w:semiHidden="0" w:uiPriority="69" w:unhideWhenUsed="0"/>
-    <w:lsdException w:name="Dark List" w:semiHidden="0" w:uiPriority="70" w:unhideWhenUsed="0"/>
-    <w:lsdException w:name="Colorful Shading" w:semiHidden="0" w:uiPriority="71" w:unhideWhenUsed="0"/>
-    <w:lsdException w:name="Colorful List" w:semiHidden="0" w:uiPriority="72" w:unhideWhenUsed="0"/>
-    <w:lsdException w:name="Colorful Grid" w:semiHidden="0" w:uiPriority="73" w:unhideWhenUsed="0"/>
-    <w:lsdException w:name="Light Shading Accent 1" w:semiHidden="0" w:uiPriority="60" w:unhideWhenUsed="0"/>
-    <w:lsdException w:name="Light List Accent 1" w:semiHidden="0" w:uiPriority="61" w:unhideWhenUsed="0"/>
-    <w:lsdException w:name="Light Grid Accent 1" w:semiHidden="0" w:uiPriority="62" w:unhideWhenUsed="0"/>
-    <w:lsdException w:name="Medium Shading 1 Accent 1" w:semiHidden="0" w:uiPriority="63" w:unhideWhenUsed="0"/>
-    <w:lsdException w:name="Medium Shading 2 Accent 1" w:semiHidden="0" w:uiPriority="64" w:unhideWhenUsed="0"/>
-    <w:lsdException w:name="Medium List 1 Accent 1" w:semiHidden="0" w:uiPriority="65" w:unhideWhenUsed="0"/>
-    <w:lsdException w:name="Revision" w:unhideWhenUsed="0"/>
-    <w:lsdException w:name="List Paragraph" w:semiHidden="0" w:uiPriority="34" w:unhideWhenUsed="0" w:qFormat="1"/>
-    <w:lsdException w:name="Quote" w:semiHidden="0" w:uiPriority="29" w:unhideWhenUsed="0" w:qFormat="1"/>
-    <w:lsdException w:name="Intense Quote" w:semiHidden="0" w:uiPriority="30" w:unhideWhenUsed="0" w:qFormat="1"/>
-    <w:lsdException w:name="Medium List 2 Accent 1" w:semiHidden="0" w:uiPriority="66" w:unhideWhenUsed="0"/>
-    <w:lsdException w:name="Medium Grid 1 Accent 1" w:semiHidden="0" w:uiPriority="67" w:unhideWhenUsed="0"/>
-    <w:lsdException w:name="Medium Grid 2 Accent 1" w:semiHidden="0" w:uiPriority="68" w:unhideWhenUsed="0"/>
-    <w:lsdException w:name="Medium Grid 3 Accent 1" w:semiHidden="0" w:uiPriority="69" w:unhideWhenUsed="0"/>
-    <w:lsdException w:name="Dark List Accent 1" w:semiHidden="0" w:uiPriority="70" w:unhideWhenUsed="0"/>
-    <w:lsdException w:name="Colorful Shading Accent 1" w:semiHidden="0" w:uiPriority="71" w:unhideWhenUsed="0"/>
-    <w:lsdException w:name="Colorful List Accent 1" w:semiHidden="0" w:uiPriority="72" w:unhideWhenUsed="0"/>
-    <w:lsdException w:name="Colorful Grid Accent 1" w:semiHidden="0" w:uiPriority="73" w:unhideWhenUsed="0"/>
-    <w:lsdException w:name="Light Shading Accent 2" w:semiHidden="0" w:uiPriority="60" w:unhideWhenUsed="0"/>
-    <w:lsdException w:name="Light List Accent 2" w:semiHidden="0" w:uiPriority="61" w:unhideWhenUsed="0"/>
-    <w:lsdException w:name="Light Grid Accent 2" w:semiHidden="0" w:uiPriority="62" w:unhideWhenUsed="0"/>
-    <w:lsdException w:name="Medium Shading 1 Accent 2" w:semiHidden="0" w:uiPriority="63" w:unhideWhenUsed="0"/>
-    <w:lsdException w:name="Medium Shading 2 Accent 2" w:semiHidden="0" w:uiPriority="64" w:unhideWhenUsed="0"/>
-    <w:lsdException w:name="Medium List 1 Accent 2" w:semiHidden="0" w:uiPriority="65" w:unhideWhenUsed="0"/>
-    <w:lsdException w:name="Medium List 2 Accent 2" w:semiHidden="0" w:uiPriority="66" w:unhideWhenUsed="0"/>
-    <w:lsdException w:name="Medium Grid 1 Accent 2" w:semiHidden="0" w:uiPriority="67" w:unhideWhenUsed="0"/>
-    <w:lsdException w:name="Medium Grid 2 Accent 2" w:semiHidden="0" w:uiPriority="68" w:unhideWhenUsed="0"/>
-    <w:lsdException w:name="Medium Grid 3 Accent 2" w:semiHidden="0" w:uiPriority="69" w:unhideWhenUsed="0"/>
-    <w:lsdException w:name="Dark List Accent 2" w:semiHidden="0" w:uiPriority="70" w:unhideWhenUsed="0"/>
-    <w:lsdException w:name="Colorful Shading Accent 2" w:semiHidden="0" w:uiPriority="71" w:unhideWhenUsed="0"/>
-    <w:lsdException w:name="Colorful List Accent 2" w:semiHidden="0" w:uiPriority="72" w:unhideWhenUsed="0"/>
-    <w:lsdException w:name="Colorful Grid Accent 2" w:semiHidden="0" w:uiPriority="73" w:unhideWhenUsed="0"/>
-    <w:lsdException w:name="Light Shading Accent 3" w:semiHidden="0" w:uiPriority="60" w:unhideWhenUsed="0"/>
-    <w:lsdException w:name="Light List Accent 3" w:semiHidden="0" w:uiPriority="61" w:unhideWhenUsed="0"/>
-    <w:lsdException w:name="Light Grid Accent 3" w:semiHidden="0" w:uiPriority="62" w:unhideWhenUsed="0"/>
-    <w:lsdException w:name="Medium Shading 1 Accent 3" w:semiHidden="0" w:uiPriority="63" w:unhideWhenUsed="0"/>
-    <w:lsdException w:name="Medium Shading 2 Accent 3" w:semiHidden="0" w:uiPriority="64" w:unhideWhenUsed="0"/>
-    <w:lsdException w:name="Medium List 1 Accent 3" w:semiHidden="0" w:uiPriority="65" w:unhideWhenUsed="0"/>
-    <w:lsdException w:name="Medium List 2 Accent 3" w:semiHidden="0" w:uiPriority="66" w:unhideWhenUsed="0"/>
-    <w:lsdException w:name="Medium Grid 1 Accent 3" w:semiHidden="0" w:uiPriority="67" w:unhideWhenUsed="0"/>
-    <w:lsdException w:name="Medium Grid 2 Accent 3" w:semiHidden="0" w:uiPriority="68" w:unhideWhenUsed="0"/>
-    <w:lsdException w:name="Medium Grid 3 Accent 3" w:semiHidden="0" w:uiPriority="69" w:unhideWhenUsed="0"/>
-    <w:lsdException w:name="Dark List Accent 3" w:semiHidden="0" w:uiPriority="70" w:unhideWhenUsed="0"/>
-    <w:lsdException w:name="Colorful Shading Accent 3" w:semiHidden="0" w:uiPriority="71" w:unhideWhenUsed="0"/>
-    <w:lsdException w:name="Colorful List Accent 3" w:semiHidden="0" w:uiPriority="72" w:unhideWhenUsed="0"/>
-    <w:lsdException w:name="Colorful Grid Accent 3" w:semiHidden="0" w:uiPriority="73" w:unhideWhenUsed="0"/>
-    <w:lsdException w:name="Light Shading Accent 4" w:semiHidden="0" w:uiPriority="60" w:unhideWhenUsed="0"/>
-    <w:lsdException w:name="Light List Accent 4" w:semiHidden="0" w:uiPriority="61" w:unhideWhenUsed="0"/>
-    <w:lsdException w:name="Light Grid Accent 4" w:semiHidden="0" w:uiPriority="62" w:unhideWhenUsed="0"/>
-    <w:lsdException w:name="Medium Shading 1 Accent 4" w:semiHidden="0" w:uiPriority="63" w:unhideWhenUsed="0"/>
-    <w:lsdException w:name="Medium Shading 2 Accent 4" w:semiHidden="0" w:uiPriority="64" w:unhideWhenUsed="0"/>
-    <w:lsdException w:name="Medium List 1 Accent 4" w:semiHidden="0" w:uiPriority="65" w:unhideWhenUsed="0"/>
-    <w:lsdException w:name="Medium List 2 Accent 4" w:semiHidden="0" w:uiPriority="66" w:unhideWhenUsed="0"/>
-    <w:lsdException w:name="Medium Grid 1 Accent 4" w:semiHidden="0" w:uiPriority="67" w:unhideWhenUsed="0"/>
-    <w:lsdException w:name="Medium Grid 2 Accent 4" w:semiHidden="0" w:uiPriority="68" w:unhideWhenUsed="0"/>
-    <w:lsdException w:name="Medium Grid 3 Accent 4" w:semiHidden="0" w:uiPriority="69" w:unhideWhenUsed="0"/>
-    <w:lsdException w:name="Dark List Accent 4" w:semiHidden="0" w:uiPriority="70" w:unhideWhenUsed="0"/>
-    <w:lsdException w:name="Colorful Shading Accent 4" w:semiHidden="0" w:uiPriority="71" w:unhideWhenUsed="0"/>
-    <w:lsdException w:name="Colorful List Accent 4" w:semiHidden="0" w:uiPriority="72" w:unhideWhenUsed="0"/>
-    <w:lsdException w:name="Colorful Grid Accent 4" w:semiHidden="0" w:uiPriority="73" w:unhideWhenUsed="0"/>
-    <w:lsdException w:name="Light Shading Accent 5" w:semiHidden="0" w:uiPriority="60" w:unhideWhenUsed="0"/>
-    <w:lsdException w:name="Light List Accent 5" w:semiHidden="0" w:uiPriority="61" w:unhideWhenUsed="0"/>
-    <w:lsdException w:name="Light Grid Accent 5" w:semiHidden="0" w:uiPriority="62" w:unhideWhenUsed="0"/>
-    <w:lsdException w:name="Medium Shading 1 Accent 5" w:semiHidden="0" w:uiPriority="63" w:unhideWhenUsed="0"/>
-    <w:lsdException w:name="Medium Shading 2 Accent 5" w:semiHidden="0" w:uiPriority="64" w:unhideWhenUsed="0"/>
-    <w:lsdException w:name="Medium List 1 Accent 5" w:semiHidden="0" w:uiPriority="65" w:unhideWhenUsed="0"/>
-    <w:lsdException w:name="Medium List 2 Accent 5" w:semiHidden="0" w:uiPriority="66" w:unhideWhenUsed="0"/>
-    <w:lsdException w:name="Medium Grid 1 Accent 5" w:semiHidden="0" w:uiPriority="67" w:unhideWhenUsed="0"/>
-    <w:lsdException w:name="Medium Grid 2 Accent 5" w:semiHidden="0" w:uiPriority="68" w:unhideWhenUsed="0"/>
-    <w:lsdException w:name="Medium Grid 3 Accent 5" w:semiHidden="0" w:uiPriority="69" w:unhideWhenUsed="0"/>
-    <w:lsdException w:name="Dark List Accent 5" w:semiHidden="0" w:uiPriority="70" w:unhideWhenUsed="0"/>
-    <w:lsdException w:name="Colorful Shading Accent 5" w:semiHidden="0" w:uiPriority="71" w:unhideWhenUsed="0"/>
-    <w:lsdException w:name="Colorful List Accent 5" w:semiHidden="0" w:uiPriority="72" w:unhideWhenUsed="0"/>
-    <w:lsdException w:name="Colorful Grid Accent 5" w:semiHidden="0" w:uiPriority="73" w:unhideWhenUsed="0"/>
-    <w:lsdException w:name="Light Shading Accent 6" w:semiHidden="0" w:uiPriority="60" w:unhideWhenUsed="0"/>
-    <w:lsdException w:name="Light List Accent 6" w:semiHidden="0" w:uiPriority="61" w:unhideWhenUsed="0"/>
-    <w:lsdException w:name="Light Grid Accent 6" w:semiHidden="0" w:uiPriority="62" w:unhideWhenUsed="0"/>
-    <w:lsdException w:name="Medium Shading 1 Accent 6" w:semiHidden="0" w:uiPriority="63" w:unhideWhenUsed="0"/>
-    <w:lsdException w:name="Medium Shading 2 Accent 6" w:semiHidden="0" w:uiPriority="64" w:unhideWhenUsed="0"/>
-    <w:lsdException w:name="Medium List 1 Accent 6" w:semiHidden="0" w:uiPriority="65" w:unhideWhenUsed="0"/>
-    <w:lsdException w:name="Medium List 2 Accent 6" w:semiHidden="0" w:uiPriority="66" w:unhideWhenUsed="0"/>
-    <w:lsdException w:name="Medium Grid 1 Accent 6" w:semiHidden="0" w:uiPriority="67" w:unhideWhenUsed="0"/>
-    <w:lsdException w:name="Medium Grid 2 Accent 6" w:semiHidden="0" w:uiPriority="68" w:unhideWhenUsed="0"/>
-    <w:lsdException w:name="Medium Grid 3 Accent 6" w:semiHidden="0" w:uiPriority="69" w:unhideWhenUsed="0"/>
-    <w:lsdException w:name="Dark List Accent 6" w:semiHidden="0" w:uiPriority="70" w:unhideWhenUsed="0"/>
-    <w:lsdException w:name="Colorful Shading Accent 6" w:semiHidden="0" w:uiPriority="71" w:unhideWhenUsed="0"/>
-    <w:lsdException w:name="Colorful List Accent 6" w:semiHidden="0" w:uiPriority="72" w:unhideWhenUsed="0"/>
-    <w:lsdException w:name="Colorful Grid Accent 6" w:semiHidden="0" w:uiPriority="73" w:unhideWhenUsed="0"/>
-    <w:lsdException w:name="Subtle Emphasis" w:semiHidden="0" w:uiPriority="19" w:unhideWhenUsed="0" w:qFormat="1"/>
-    <w:lsdException w:name="Intense Emphasis" w:semiHidden="0" w:uiPriority="21" w:unhideWhenUsed="0" w:qFormat="1"/>
-    <w:lsdException w:name="Subtle Reference" w:semiHidden="0" w:uiPriority="31" w:unhideWhenUsed="0" w:qFormat="1"/>
-    <w:lsdException w:name="Intense Reference" w:semiHidden="0" w:uiPriority="32" w:unhideWhenUsed="0" w:qFormat="1"/>
-    <w:lsdException w:name="Book Title" w:semiHidden="0" w:uiPriority="33" w:unhideWhenUsed="0" w:qFormat="1"/>
-    <w:lsdException w:name="Bibliography" w:uiPriority="37"/>
-    <w:lsdException w:name="TOC Heading" w:uiPriority="39" w:qFormat="1"/>
-  </w:latentStyles>
-  <w:style w:type="paragraph" w:default="1" w:styleId="Standard">
-    <w:name w:val="Normal"/>
-    <w:qFormat/>
-    <w:rsid w:val="00546F00"/>
-    <w:pPr>
-      <w:widowControl w:val="0"/>
-      <w:spacing w:after="0" w:line="280" w:lineRule="exact"/>
-    </w:pPr>
-    <w:rPr>
-      <w:rFonts w:ascii="Arial" w:eastAsia="Times New Roman" w:hAnsi="Arial" w:cs="Times New Roman"/>
-      <w:lang w:eastAsia="de-DE"/>
-    </w:rPr>
-  </w:style>
-  <w:style w:type="paragraph" w:styleId="berschrift1">
-    <w:name w:val="heading 1"/>
-    <w:basedOn w:val="Standard"/>
-    <w:next w:val="Standard"/>
-    <w:link w:val="berschrift1Zchn"/>
-    <w:uiPriority w:val="9"/>
-    <w:qFormat/>
-    <w:rsid w:val="00EE53BE"/>
-    <w:pPr>
-      <w:keepNext/>
-      <w:keepLines/>
-      <w:numPr>
-        <w:numId w:val="1"/>
-      </w:numPr>
-      <w:spacing w:before="480"/>
-      <w:outlineLvl w:val="0"/>
-    </w:pPr>
-    <w:rPr>
-      <w:rFonts w:eastAsiaTheme="majorEastAsia" w:cs="Arial"/>
-      <w:b/>
-      <w:bCs/>
-      <w:color w:val="C6562C"/>
-      <w:sz w:val="32"/>
-      <w:szCs w:val="32"/>
-    </w:rPr>
-  </w:style>
-  <w:style w:type="paragraph" w:styleId="berschrift2">
-    <w:name w:val="heading 2"/>
-    <w:basedOn w:val="Standard"/>
-    <w:next w:val="Standard"/>
-    <w:link w:val="berschrift2Zchn"/>
-    <w:unhideWhenUsed/>
-    <w:qFormat/>
-    <w:rsid w:val="00C55BE6"/>
-    <w:pPr>
-      <w:keepNext/>
-      <w:keepLines/>
-      <w:spacing w:before="200"/>
-      <w:outlineLvl w:val="1"/>
-    </w:pPr>
-    <w:rPr>
-      <w:rFonts w:asciiTheme="majorHAnsi" w:eastAsiaTheme="majorEastAsia" w:hAnsiTheme="majorHAnsi" w:cstheme="majorBidi"/>
-      <w:b/>
-      <w:bCs/>
-      <w:color w:val="4F81BD" w:themeColor="accent1"/>
-      <w:sz w:val="26"/>
-      <w:szCs w:val="26"/>
-    </w:rPr>
-  </w:style>
-  <w:style w:type="character" w:default="1" w:styleId="Absatz-Standardschriftart">
-    <w:name w:val="Default Paragraph Font"/>
-    <w:uiPriority w:val="1"/>
-    <w:semiHidden/>
-    <w:unhideWhenUsed/>
-  </w:style>
-  <w:style w:type="table" w:default="1" w:styleId="NormaleTabelle">
-    <w:name w:val="Normal Table"/>
-    <w:uiPriority w:val="99"/>
-    <w:semiHidden/>
-    <w:unhideWhenUsed/>
-    <w:tblPr>
-      <w:tblInd w:w="0" w:type="dxa"/>
-      <w:tblCellMar>
-        <w:top w:w="0" w:type="dxa"/>
-        <w:left w:w="108" w:type="dxa"/>
-        <w:bottom w:w="0" w:type="dxa"/>
-        <w:right w:w="108" w:type="dxa"/>
-      </w:tblCellMar>
-    </w:tblPr>
-  </w:style>
-  <w:style w:type="numbering" w:default="1" w:styleId="KeineListe">
-    <w:name w:val="No List"/>
-    <w:uiPriority w:val="99"/>
-    <w:semiHidden/>
-    <w:unhideWhenUsed/>
-  </w:style>
-  <w:style w:type="paragraph" w:styleId="Titel">
-    <w:name w:val="Title"/>
-    <w:basedOn w:val="Kopfzeile"/>
-    <w:next w:val="Standard"/>
-    <w:link w:val="TitelZchn"/>
-    <w:uiPriority w:val="10"/>
-    <w:qFormat/>
-    <w:rsid w:val="00F12006"/>
-    <w:pPr>
-      <w:framePr w:w="10461" w:wrap="notBeside" w:vAnchor="page" w:hAnchor="page" w:x="738" w:y="2093" w:anchorLock="1"/>
-      <w:widowControl/>
-      <w:tabs>
-        <w:tab w:val="clear" w:pos="4536"/>
-        <w:tab w:val="clear" w:pos="9072"/>
-        <w:tab w:val="right" w:pos="10490"/>
-      </w:tabs>
-      <w:spacing w:line="288" w:lineRule="auto"/>
-    </w:pPr>
-    <w:rPr>
-      <w:rFonts w:asciiTheme="minorHAnsi" w:hAnsiTheme="minorHAnsi"/>
-      <w:caps/>
-      <w:noProof/>
-      <w:color w:val="FFFFFF" w:themeColor="background1"/>
-      <w:spacing w:val="60"/>
-      <w:sz w:val="33"/>
-      <w:szCs w:val="33"/>
-    </w:rPr>
-  </w:style>
-  <w:style w:type="character" w:customStyle="1" w:styleId="TitelZchn">
-    <w:name w:val="Titel Zchn"/>
-    <w:basedOn w:val="Absatz-Standardschriftart"/>
-    <w:link w:val="Titel"/>
-    <w:uiPriority w:val="10"/>
-    <w:rsid w:val="00F12006"/>
-    <w:rPr>
-      <w:rFonts w:eastAsia="Times New Roman" w:cs="Times New Roman"/>
-      <w:caps/>
-      <w:noProof/>
-      <w:color w:val="FFFFFF" w:themeColor="background1"/>
-      <w:spacing w:val="60"/>
-      <w:sz w:val="33"/>
-      <w:szCs w:val="33"/>
-      <w:lang w:eastAsia="de-DE"/>
-    </w:rPr>
-  </w:style>
-  <w:style w:type="paragraph" w:styleId="Kopfzeile">
-    <w:name w:val="header"/>
-    <w:basedOn w:val="Standard"/>
-    <w:link w:val="KopfzeileZchn"/>
-    <w:uiPriority w:val="99"/>
-    <w:unhideWhenUsed/>
-    <w:rsid w:val="00F12006"/>
-    <w:pPr>
-      <w:tabs>
-        <w:tab w:val="center" w:pos="4536"/>
-        <w:tab w:val="right" w:pos="9072"/>
-      </w:tabs>
-      <w:spacing w:line="240" w:lineRule="auto"/>
-    </w:pPr>
-  </w:style>
-  <w:style w:type="character" w:customStyle="1" w:styleId="KopfzeileZchn">
-    <w:name w:val="Kopfzeile Zchn"/>
-    <w:basedOn w:val="Absatz-Standardschriftart"/>
-    <w:link w:val="Kopfzeile"/>
-    <w:uiPriority w:val="99"/>
-    <w:rsid w:val="00F12006"/>
-    <w:rPr>
-      <w:rFonts w:ascii="Garamond" w:eastAsia="Times New Roman" w:hAnsi="Garamond" w:cs="Times New Roman"/>
-      <w:sz w:val="20"/>
-      <w:lang w:eastAsia="de-DE"/>
-    </w:rPr>
-  </w:style>
-  <w:style w:type="paragraph" w:styleId="Sprechblasentext">
-    <w:name w:val="Balloon Text"/>
-    <w:basedOn w:val="Standard"/>
-    <w:link w:val="SprechblasentextZchn"/>
-    <w:uiPriority w:val="99"/>
-    <w:semiHidden/>
-    <w:unhideWhenUsed/>
-    <w:rsid w:val="00F12006"/>
-    <w:pPr>
-      <w:spacing w:line="240" w:lineRule="auto"/>
-    </w:pPr>
-    <w:rPr>
-      <w:rFonts w:ascii="Tahoma" w:hAnsi="Tahoma" w:cs="Tahoma"/>
-      <w:sz w:val="16"/>
-      <w:szCs w:val="16"/>
-    </w:rPr>
-  </w:style>
-  <w:style w:type="character" w:customStyle="1" w:styleId="SprechblasentextZchn">
-    <w:name w:val="Sprechblasentext Zchn"/>
-    <w:basedOn w:val="Absatz-Standardschriftart"/>
-    <w:link w:val="Sprechblasentext"/>
-    <w:uiPriority w:val="99"/>
-    <w:semiHidden/>
-    <w:rsid w:val="00F12006"/>
-    <w:rPr>
-      <w:rFonts w:ascii="Tahoma" w:eastAsia="Times New Roman" w:hAnsi="Tahoma" w:cs="Tahoma"/>
-      <w:sz w:val="16"/>
-      <w:szCs w:val="16"/>
-      <w:lang w:eastAsia="de-DE"/>
-    </w:rPr>
-  </w:style>
-  <w:style w:type="character" w:customStyle="1" w:styleId="berschrift1Zchn">
-    <w:name w:val="Überschrift 1 Zchn"/>
-    <w:basedOn w:val="Absatz-Standardschriftart"/>
-    <w:link w:val="berschrift1"/>
-    <w:uiPriority w:val="9"/>
-    <w:rsid w:val="00EE53BE"/>
-    <w:rPr>
-      <w:rFonts w:ascii="Arial" w:eastAsiaTheme="majorEastAsia" w:hAnsi="Arial" w:cs="Arial"/>
-      <w:b/>
-      <w:bCs/>
-      <w:color w:val="C6562C"/>
-      <w:sz w:val="32"/>
-      <w:szCs w:val="32"/>
-      <w:lang w:eastAsia="de-DE"/>
-    </w:rPr>
-  </w:style>
-  <w:style w:type="paragraph" w:styleId="Listenabsatz">
-    <w:name w:val="List Paragraph"/>
-    <w:basedOn w:val="Standard"/>
-    <w:uiPriority w:val="34"/>
-    <w:qFormat/>
-    <w:rsid w:val="00F57DCB"/>
-    <w:pPr>
-      <w:ind w:left="720"/>
-      <w:contextualSpacing/>
-    </w:pPr>
-  </w:style>
-  <w:style w:type="paragraph" w:styleId="Fuzeile">
-    <w:name w:val="footer"/>
-    <w:basedOn w:val="Standard"/>
-    <w:link w:val="FuzeileZchn"/>
-    <w:uiPriority w:val="99"/>
-    <w:unhideWhenUsed/>
-    <w:rsid w:val="008C3042"/>
-    <w:pPr>
-      <w:tabs>
-        <w:tab w:val="center" w:pos="4536"/>
-        <w:tab w:val="right" w:pos="9072"/>
-      </w:tabs>
-      <w:spacing w:line="240" w:lineRule="auto"/>
-    </w:pPr>
-  </w:style>
-  <w:style w:type="character" w:customStyle="1" w:styleId="FuzeileZchn">
-    <w:name w:val="Fußzeile Zchn"/>
-    <w:basedOn w:val="Absatz-Standardschriftart"/>
-    <w:link w:val="Fuzeile"/>
-    <w:uiPriority w:val="99"/>
-    <w:rsid w:val="008C3042"/>
-    <w:rPr>
-      <w:rFonts w:ascii="Garamond" w:eastAsia="Times New Roman" w:hAnsi="Garamond" w:cs="Times New Roman"/>
-      <w:sz w:val="20"/>
-      <w:lang w:eastAsia="de-DE"/>
-    </w:rPr>
-  </w:style>
-  <w:style w:type="paragraph" w:styleId="Inhaltsverzeichnisberschrift">
-    <w:name w:val="TOC Heading"/>
-    <w:basedOn w:val="berschrift1"/>
-    <w:next w:val="Standard"/>
-    <w:uiPriority w:val="39"/>
-    <w:unhideWhenUsed/>
-    <w:qFormat/>
-    <w:rsid w:val="008C3042"/>
-    <w:pPr>
-      <w:widowControl/>
-      <w:spacing w:line="276" w:lineRule="auto"/>
-      <w:outlineLvl w:val="9"/>
-    </w:pPr>
-    <w:rPr>
-      <w:rFonts w:asciiTheme="majorHAnsi" w:hAnsiTheme="majorHAnsi"/>
-      <w:color w:val="365F91" w:themeColor="accent1" w:themeShade="BF"/>
-      <w:sz w:val="28"/>
-    </w:rPr>
-  </w:style>
-  <w:style w:type="paragraph" w:styleId="Verzeichnis1">
-    <w:name w:val="toc 1"/>
-    <w:basedOn w:val="Standard"/>
-    <w:next w:val="Standard"/>
-    <w:autoRedefine/>
-    <w:uiPriority w:val="39"/>
-    <w:unhideWhenUsed/>
-    <w:rsid w:val="008C3042"/>
-    <w:pPr>
-      <w:spacing w:after="100"/>
-    </w:pPr>
-  </w:style>
-  <w:style w:type="character" w:styleId="Hyperlink">
-    <w:name w:val="Hyperlink"/>
-    <w:basedOn w:val="Absatz-Standardschriftart"/>
-    <w:uiPriority w:val="99"/>
-    <w:unhideWhenUsed/>
-    <w:rsid w:val="008C3042"/>
-    <w:rPr>
-      <w:color w:val="0000FF" w:themeColor="hyperlink"/>
-      <w:u w:val="single"/>
-    </w:rPr>
-  </w:style>
-  <w:style w:type="table" w:customStyle="1" w:styleId="ScrollTableNormal">
-    <w:name w:val="Scroll Table Normal"/>
-    <w:basedOn w:val="NormaleTabelle"/>
-    <w:uiPriority w:val="99"/>
-    <w:qFormat/>
-    <w:rsid w:val="005264ED"/>
-    <w:pPr>
-      <w:spacing w:after="0" w:line="240" w:lineRule="auto"/>
-    </w:pPr>
-    <w:rPr>
-      <w:rFonts w:ascii="Times New Roman" w:eastAsia="Times New Roman" w:hAnsi="Times New Roman" w:cs="Times New Roman"/>
-      <w:sz w:val="24"/>
-      <w:szCs w:val="24"/>
-      <w:lang w:val="en-US"/>
-    </w:rPr>
-    <w:tblPr>
-      <w:tblInd w:w="0" w:type="dxa"/>
-      <w:tblBorders>
-        <w:top w:val="single" w:sz="4" w:space="0" w:color="DDDDDD"/>
-        <w:left w:val="single" w:sz="4" w:space="0" w:color="DDDDDD"/>
-        <w:bottom w:val="single" w:sz="4" w:space="0" w:color="DDDDDD"/>
-        <w:right w:val="single" w:sz="4" w:space="0" w:color="DDDDDD"/>
-        <w:insideH w:val="single" w:sz="4" w:space="0" w:color="DDDDDD"/>
-        <w:insideV w:val="single" w:sz="4" w:space="0" w:color="DDDDDD"/>
-      </w:tblBorders>
-      <w:tblCellMar>
-        <w:top w:w="0" w:type="dxa"/>
-        <w:left w:w="108" w:type="dxa"/>
-        <w:bottom w:w="0" w:type="dxa"/>
-        <w:right w:w="108" w:type="dxa"/>
-      </w:tblCellMar>
-    </w:tblPr>
-    <w:tblStylePr w:type="firstRow">
-      <w:rPr>
-        <w:b/>
-        <w:color w:val="003366"/>
-      </w:rPr>
-      <w:tblPr/>
-      <w:trPr>
-        <w:tblHeader/>
-      </w:trPr>
-      <w:tcPr>
-        <w:tcBorders>
-          <w:top w:val="single" w:sz="4" w:space="0" w:color="DDDDDD"/>
-          <w:left w:val="single" w:sz="4" w:space="0" w:color="DDDDDD"/>
-          <w:bottom w:val="single" w:sz="4" w:space="0" w:color="DDDDDD"/>
-          <w:right w:val="single" w:sz="4" w:space="0" w:color="DDDDDD"/>
-          <w:insideH w:val="single" w:sz="4" w:space="0" w:color="DDDDDD"/>
-          <w:insideV w:val="single" w:sz="4" w:space="0" w:color="DDDDDD"/>
-          <w:tl2br w:val="nil"/>
-          <w:tr2bl w:val="nil"/>
-        </w:tcBorders>
-        <w:shd w:val="clear" w:color="auto" w:fill="F0F0F0"/>
-      </w:tcPr>
-    </w:tblStylePr>
-    <w:tblStylePr w:type="firstCol">
-      <w:rPr>
-        <w:b/>
-        <w:color w:val="003263"/>
-      </w:rPr>
-      <w:tblPr/>
-      <w:tcPr>
-        <w:shd w:val="clear" w:color="auto" w:fill="F0F0F0"/>
-      </w:tcPr>
-    </w:tblStylePr>
-  </w:style>
-  <w:style w:type="character" w:customStyle="1" w:styleId="berschrift2Zchn">
-    <w:name w:val="Überschrift 2 Zchn"/>
-    <w:basedOn w:val="Absatz-Standardschriftart"/>
-    <w:link w:val="berschrift2"/>
-    <w:rsid w:val="00C55BE6"/>
-    <w:rPr>
-      <w:rFonts w:asciiTheme="majorHAnsi" w:eastAsiaTheme="majorEastAsia" w:hAnsiTheme="majorHAnsi" w:cstheme="majorBidi"/>
-      <w:b/>
-      <w:bCs/>
-      <w:color w:val="4F81BD" w:themeColor="accent1"/>
-      <w:sz w:val="26"/>
-      <w:szCs w:val="26"/>
-      <w:lang w:eastAsia="de-DE"/>
-    </w:rPr>
-  </w:style>
-  <w:style w:type="paragraph" w:styleId="KeinLeerraum">
-    <w:name w:val="No Spacing"/>
-    <w:uiPriority w:val="1"/>
-    <w:qFormat/>
-    <w:rsid w:val="00EE53BE"/>
-    <w:pPr>
-      <w:widowControl w:val="0"/>
-      <w:spacing w:after="0" w:line="240" w:lineRule="auto"/>
-    </w:pPr>
-    <w:rPr>
-      <w:rFonts w:ascii="Arial" w:eastAsia="Times New Roman" w:hAnsi="Arial" w:cs="Times New Roman"/>
-      <w:lang w:eastAsia="de-DE"/>
-    </w:rPr>
-  </w:style>
-  <w:style w:type="table" w:styleId="HelleSchattierung">
-    <w:name w:val="Light Shading"/>
-    <w:basedOn w:val="NormaleTabelle"/>
-    <w:uiPriority w:val="60"/>
-    <w:rsid w:val="004056CD"/>
-    <w:pPr>
-      <w:spacing w:after="0" w:line="240" w:lineRule="auto"/>
-    </w:pPr>
-    <w:rPr>
-      <w:color w:val="000000" w:themeColor="text1" w:themeShade="BF"/>
-    </w:rPr>
-    <w:tblPr>
-      <w:tblStyleRowBandSize w:val="1"/>
-      <w:tblStyleColBandSize w:val="1"/>
-      <w:tblInd w:w="0" w:type="dxa"/>
-      <w:tblBorders>
-        <w:top w:val="single" w:sz="8" w:space="0" w:color="000000" w:themeColor="text1"/>
-        <w:bottom w:val="single" w:sz="8" w:space="0" w:color="000000" w:themeColor="text1"/>
-      </w:tblBorders>
-      <w:tblCellMar>
-        <w:top w:w="0" w:type="dxa"/>
-        <w:left w:w="108" w:type="dxa"/>
-        <w:bottom w:w="0" w:type="dxa"/>
-        <w:right w:w="108" w:type="dxa"/>
-      </w:tblCellMar>
     </w:tblPr>
     <w:tblStylePr w:type="firstRow">
       <w:pPr>
@@ -5831,7 +5414,7 @@
 </file>
 
 <file path=customXml/itemProps1.xml><?xml version="1.0" encoding="utf-8"?>
-<ds:datastoreItem xmlns:ds="http://schemas.openxmlformats.org/officeDocument/2006/customXml" ds:itemID="{0D96D0FA-88C6-4B9C-95C7-AA00AB02EABD}">
+<ds:datastoreItem xmlns:ds="http://schemas.openxmlformats.org/officeDocument/2006/customXml" ds:itemID="{88E54620-4C81-4234-8F96-88BB62F374B9}">
   <ds:schemaRefs>
     <ds:schemaRef ds:uri="http://schemas.openxmlformats.org/officeDocument/2006/bibliography"/>
   </ds:schemaRefs>

</xml_diff>